<commit_message>
adicionar documentos de riscos e alterações nos documentos existentes
</commit_message>
<xml_diff>
--- a/PLANO DE PROJETO DE UM CONSTROLE FINANCEIRO PARA ACADEMIA DE PILATES.docx
+++ b/PLANO DE PROJETO DE UM CONSTROLE FINANCEIRO PARA ACADEMIA DE PILATES.docx
@@ -4,37 +4,75 @@
   <w:body>
     <w:p>
       <w:pPr>
+        <w:rPr>
+          <w:rFonts w:ascii="Times New Roman" w:hAnsi="Times New Roman" w:cs="Times New Roman"/>
+          <w:b/>
+          <w:sz w:val="28"/>
+          <w:szCs w:val="28"/>
+        </w:rPr>
+      </w:pPr>
+    </w:p>
+    <w:p>
+      <w:pPr>
         <w:jc w:val="center"/>
         <w:rPr>
-          <w:b/>
-          <w:sz w:val="28"/>
-          <w:szCs w:val="28"/>
-        </w:rPr>
-      </w:pPr>
-      <w:r>
-        <w:rPr>
-          <w:b/>
-          <w:sz w:val="28"/>
-          <w:szCs w:val="28"/>
-        </w:rPr>
-        <w:t>PLANO DE PROJETO DE UM CONSTROLE FINANCEIRO PARA ACADEMIA DE PILATES</w:t>
+          <w:rFonts w:ascii="Times New Roman" w:hAnsi="Times New Roman" w:cs="Times New Roman"/>
+          <w:b/>
+          <w:smallCaps/>
+          <w:sz w:val="36"/>
+          <w:szCs w:val="36"/>
+        </w:rPr>
+      </w:pPr>
+      <w:r>
+        <w:rPr>
+          <w:rFonts w:ascii="Times New Roman" w:hAnsi="Times New Roman" w:cs="Times New Roman"/>
+          <w:b/>
+          <w:smallCaps/>
+          <w:sz w:val="36"/>
+          <w:szCs w:val="36"/>
+        </w:rPr>
+        <w:t xml:space="preserve">Plano de </w:t>
+      </w:r>
+      <w:r>
+        <w:rPr>
+          <w:rFonts w:ascii="Times New Roman" w:hAnsi="Times New Roman" w:cs="Times New Roman"/>
+          <w:b/>
+          <w:smallCaps/>
+          <w:sz w:val="36"/>
+          <w:szCs w:val="36"/>
+        </w:rPr>
+        <w:t>Projeto</w:t>
       </w:r>
     </w:p>
     <w:p>
       <w:pPr>
         <w:jc w:val="center"/>
         <w:rPr>
-          <w:b/>
-          <w:sz w:val="28"/>
-          <w:szCs w:val="28"/>
-        </w:rPr>
-      </w:pPr>
+          <w:rFonts w:ascii="Times New Roman" w:hAnsi="Times New Roman" w:cs="Times New Roman"/>
+          <w:b/>
+          <w:smallCaps/>
+          <w:sz w:val="28"/>
+          <w:szCs w:val="28"/>
+        </w:rPr>
+      </w:pPr>
+      <w:r>
+        <w:rPr>
+          <w:rFonts w:ascii="Times New Roman" w:hAnsi="Times New Roman" w:cs="Times New Roman"/>
+          <w:b/>
+          <w:smallCaps/>
+          <w:sz w:val="28"/>
+          <w:szCs w:val="28"/>
+        </w:rPr>
+        <w:t>Projeto Oficina do Movimento</w:t>
+      </w:r>
     </w:p>
     <w:p>
       <w:pPr>
         <w:jc w:val="center"/>
         <w:rPr>
-          <w:b/>
+          <w:rFonts w:ascii="Times New Roman" w:hAnsi="Times New Roman" w:cs="Times New Roman"/>
+          <w:b/>
+          <w:smallCaps/>
           <w:sz w:val="28"/>
           <w:szCs w:val="28"/>
         </w:rPr>
@@ -44,7 +82,9 @@
       <w:pPr>
         <w:jc w:val="center"/>
         <w:rPr>
-          <w:b/>
+          <w:rFonts w:ascii="Times New Roman" w:hAnsi="Times New Roman" w:cs="Times New Roman"/>
+          <w:b/>
+          <w:smallCaps/>
           <w:sz w:val="28"/>
           <w:szCs w:val="28"/>
         </w:rPr>
@@ -54,7 +94,9 @@
       <w:pPr>
         <w:jc w:val="center"/>
         <w:rPr>
-          <w:b/>
+          <w:rFonts w:ascii="Times New Roman" w:hAnsi="Times New Roman" w:cs="Times New Roman"/>
+          <w:b/>
+          <w:smallCaps/>
           <w:sz w:val="28"/>
           <w:szCs w:val="28"/>
         </w:rPr>
@@ -64,7 +106,9 @@
       <w:pPr>
         <w:jc w:val="center"/>
         <w:rPr>
-          <w:b/>
+          <w:rFonts w:ascii="Times New Roman" w:hAnsi="Times New Roman" w:cs="Times New Roman"/>
+          <w:b/>
+          <w:smallCaps/>
           <w:sz w:val="28"/>
           <w:szCs w:val="28"/>
         </w:rPr>
@@ -74,37 +118,75 @@
       <w:pPr>
         <w:jc w:val="center"/>
         <w:rPr>
-          <w:b/>
-          <w:sz w:val="28"/>
-          <w:szCs w:val="28"/>
-        </w:rPr>
-      </w:pPr>
+          <w:rFonts w:ascii="Times New Roman" w:hAnsi="Times New Roman" w:cs="Times New Roman"/>
+          <w:b/>
+          <w:smallCaps/>
+          <w:sz w:val="28"/>
+          <w:szCs w:val="28"/>
+        </w:rPr>
+      </w:pPr>
+      <w:r>
+        <w:rPr>
+          <w:rFonts w:ascii="Times New Roman" w:hAnsi="Times New Roman" w:cs="Times New Roman"/>
+          <w:b/>
+          <w:smallCaps/>
+          <w:sz w:val="28"/>
+          <w:szCs w:val="28"/>
+        </w:rPr>
+        <w:t>Disciplina de Engenharia de Software</w:t>
+      </w:r>
     </w:p>
     <w:p>
       <w:pPr>
         <w:jc w:val="center"/>
         <w:rPr>
-          <w:b/>
-          <w:sz w:val="28"/>
-          <w:szCs w:val="28"/>
-        </w:rPr>
-      </w:pPr>
+          <w:rFonts w:ascii="Times New Roman" w:hAnsi="Times New Roman" w:cs="Times New Roman"/>
+          <w:b/>
+          <w:smallCaps/>
+          <w:sz w:val="28"/>
+          <w:szCs w:val="28"/>
+        </w:rPr>
+      </w:pPr>
+      <w:r>
+        <w:rPr>
+          <w:rFonts w:ascii="Times New Roman" w:hAnsi="Times New Roman" w:cs="Times New Roman"/>
+          <w:b/>
+          <w:smallCaps/>
+          <w:sz w:val="28"/>
+          <w:szCs w:val="28"/>
+        </w:rPr>
+        <w:t>Departamento de Ciência da Computação</w:t>
+      </w:r>
     </w:p>
     <w:p>
       <w:pPr>
         <w:jc w:val="center"/>
         <w:rPr>
-          <w:b/>
-          <w:sz w:val="28"/>
-          <w:szCs w:val="28"/>
-        </w:rPr>
-      </w:pPr>
+          <w:rFonts w:ascii="Times New Roman" w:hAnsi="Times New Roman" w:cs="Times New Roman"/>
+          <w:b/>
+          <w:smallCaps/>
+          <w:sz w:val="28"/>
+          <w:szCs w:val="28"/>
+        </w:rPr>
+      </w:pPr>
+      <w:r>
+        <w:rPr>
+          <w:rFonts w:ascii="Times New Roman" w:hAnsi="Times New Roman" w:cs="Times New Roman"/>
+          <w:b/>
+          <w:smallCaps/>
+          <w:sz w:val="28"/>
+          <w:szCs w:val="28"/>
+        </w:rPr>
+        <w:t>Universidade Federal da Bahia</w:t>
+      </w:r>
     </w:p>
     <w:p>
       <w:pPr>
         <w:jc w:val="center"/>
         <w:rPr>
-          <w:b/>
+          <w:rFonts w:ascii="Times New Roman" w:hAnsi="Times New Roman" w:cs="Times New Roman"/>
+          <w:b/>
+          <w:smallCaps/>
           <w:sz w:val="28"/>
           <w:szCs w:val="28"/>
         </w:rPr>
@@ -114,7 +196,9 @@
       <w:pPr>
         <w:jc w:val="center"/>
         <w:rPr>
-          <w:b/>
+          <w:rFonts w:ascii="Times New Roman" w:hAnsi="Times New Roman" w:cs="Times New Roman"/>
+          <w:b/>
+          <w:smallCaps/>
           <w:sz w:val="28"/>
           <w:szCs w:val="28"/>
         </w:rPr>
@@ -124,37 +208,54 @@
       <w:pPr>
         <w:jc w:val="center"/>
         <w:rPr>
-          <w:b/>
-          <w:sz w:val="28"/>
-          <w:szCs w:val="28"/>
-        </w:rPr>
-      </w:pPr>
-      <w:r>
-        <w:rPr>
-          <w:b/>
-          <w:sz w:val="28"/>
-          <w:szCs w:val="28"/>
-        </w:rPr>
-        <w:t>SALVADOR, 15 DE maio de 2014</w:t>
-      </w:r>
+          <w:rFonts w:ascii="Times New Roman" w:hAnsi="Times New Roman" w:cs="Times New Roman"/>
+          <w:b/>
+          <w:smallCaps/>
+          <w:sz w:val="28"/>
+          <w:szCs w:val="28"/>
+        </w:rPr>
+      </w:pPr>
     </w:p>
     <w:p>
       <w:pPr>
         <w:jc w:val="center"/>
         <w:rPr>
-          <w:b/>
-          <w:sz w:val="28"/>
-          <w:szCs w:val="28"/>
-        </w:rPr>
-      </w:pPr>
+          <w:rFonts w:ascii="Times New Roman" w:hAnsi="Times New Roman" w:cs="Times New Roman"/>
+          <w:b/>
+          <w:smallCaps/>
+          <w:sz w:val="28"/>
+          <w:szCs w:val="28"/>
+        </w:rPr>
+      </w:pPr>
+      <w:r>
+        <w:rPr>
+          <w:rFonts w:ascii="Times New Roman" w:hAnsi="Times New Roman" w:cs="Times New Roman"/>
+          <w:b/>
+          <w:smallCaps/>
+          <w:sz w:val="28"/>
+          <w:szCs w:val="28"/>
+        </w:rPr>
+        <w:t>20</w:t>
+      </w:r>
+      <w:r>
+        <w:rPr>
+          <w:rFonts w:ascii="Times New Roman" w:hAnsi="Times New Roman" w:cs="Times New Roman"/>
+          <w:b/>
+          <w:smallCaps/>
+          <w:sz w:val="28"/>
+          <w:szCs w:val="28"/>
+        </w:rPr>
+        <w:t xml:space="preserve"> de Maio de 2014</w:t>
+      </w:r>
     </w:p>
     <w:p>
       <w:pPr>
         <w:jc w:val="center"/>
         <w:rPr>
-          <w:b/>
-          <w:sz w:val="24"/>
-          <w:szCs w:val="24"/>
+          <w:rFonts w:ascii="Times New Roman" w:hAnsi="Times New Roman" w:cs="Times New Roman"/>
+          <w:b/>
+          <w:sz w:val="28"/>
+          <w:szCs w:val="28"/>
         </w:rPr>
       </w:pPr>
     </w:p>
@@ -162,6 +263,7 @@
       <w:pPr>
         <w:jc w:val="center"/>
         <w:rPr>
+          <w:rFonts w:ascii="Times New Roman" w:hAnsi="Times New Roman" w:cs="Times New Roman"/>
           <w:b/>
           <w:sz w:val="28"/>
           <w:szCs w:val="28"/>
@@ -172,6 +274,7 @@
       <w:pPr>
         <w:jc w:val="center"/>
         <w:rPr>
+          <w:rFonts w:ascii="Times New Roman" w:hAnsi="Times New Roman" w:cs="Times New Roman"/>
           <w:b/>
           <w:sz w:val="28"/>
           <w:szCs w:val="28"/>
@@ -182,6 +285,7 @@
       <w:pPr>
         <w:jc w:val="center"/>
         <w:rPr>
+          <w:rFonts w:ascii="Times New Roman" w:hAnsi="Times New Roman" w:cs="Times New Roman"/>
           <w:b/>
           <w:sz w:val="28"/>
           <w:szCs w:val="28"/>
@@ -192,6 +296,7 @@
       <w:pPr>
         <w:jc w:val="center"/>
         <w:rPr>
+          <w:rFonts w:ascii="Times New Roman" w:hAnsi="Times New Roman" w:cs="Times New Roman"/>
           <w:b/>
           <w:sz w:val="28"/>
           <w:szCs w:val="28"/>
@@ -202,6 +307,7 @@
       <w:pPr>
         <w:jc w:val="center"/>
         <w:rPr>
+          <w:rFonts w:ascii="Times New Roman" w:hAnsi="Times New Roman" w:cs="Times New Roman"/>
           <w:b/>
           <w:sz w:val="28"/>
           <w:szCs w:val="28"/>
@@ -212,6 +318,7 @@
       <w:pPr>
         <w:jc w:val="center"/>
         <w:rPr>
+          <w:rFonts w:ascii="Times New Roman" w:hAnsi="Times New Roman" w:cs="Times New Roman"/>
           <w:b/>
           <w:sz w:val="28"/>
           <w:szCs w:val="28"/>
@@ -222,6 +329,7 @@
       <w:pPr>
         <w:jc w:val="center"/>
         <w:rPr>
+          <w:rFonts w:ascii="Times New Roman" w:hAnsi="Times New Roman" w:cs="Times New Roman"/>
           <w:b/>
           <w:sz w:val="28"/>
           <w:szCs w:val="28"/>
@@ -232,6 +340,7 @@
       <w:pPr>
         <w:jc w:val="center"/>
         <w:rPr>
+          <w:rFonts w:ascii="Times New Roman" w:hAnsi="Times New Roman" w:cs="Times New Roman"/>
           <w:b/>
           <w:sz w:val="28"/>
           <w:szCs w:val="28"/>
@@ -242,6 +351,7 @@
       <w:pPr>
         <w:jc w:val="center"/>
         <w:rPr>
+          <w:rFonts w:ascii="Times New Roman" w:hAnsi="Times New Roman" w:cs="Times New Roman"/>
           <w:b/>
           <w:sz w:val="28"/>
           <w:szCs w:val="28"/>
@@ -252,16 +362,36 @@
       <w:pPr>
         <w:jc w:val="center"/>
         <w:rPr>
-          <w:b/>
-          <w:sz w:val="28"/>
-          <w:szCs w:val="28"/>
-        </w:rPr>
-      </w:pPr>
+          <w:rFonts w:ascii="Times New Roman" w:hAnsi="Times New Roman" w:cs="Times New Roman"/>
+          <w:b/>
+          <w:sz w:val="28"/>
+          <w:szCs w:val="28"/>
+        </w:rPr>
+      </w:pPr>
+      <w:r>
+        <w:rPr>
+          <w:rFonts w:ascii="Times New Roman" w:hAnsi="Times New Roman" w:cs="Times New Roman"/>
+          <w:b/>
+          <w:sz w:val="28"/>
+          <w:szCs w:val="28"/>
+        </w:rPr>
+        <w:t>SALVADOR, 20</w:t>
+      </w:r>
+      <w:r>
+        <w:rPr>
+          <w:rFonts w:ascii="Times New Roman" w:hAnsi="Times New Roman" w:cs="Times New Roman"/>
+          <w:b/>
+          <w:sz w:val="28"/>
+          <w:szCs w:val="28"/>
+        </w:rPr>
+        <w:t xml:space="preserve"> DE maio de 201</w:t>
+      </w:r>
     </w:p>
     <w:p>
       <w:pPr>
         <w:jc w:val="center"/>
         <w:rPr>
+          <w:rFonts w:ascii="Times New Roman" w:hAnsi="Times New Roman" w:cs="Times New Roman"/>
           <w:b/>
           <w:sz w:val="28"/>
           <w:szCs w:val="28"/>
@@ -272,55 +402,72 @@
       <w:pPr>
         <w:jc w:val="center"/>
         <w:rPr>
-          <w:b/>
-          <w:sz w:val="28"/>
-          <w:szCs w:val="28"/>
-        </w:rPr>
-      </w:pPr>
-    </w:p>
-    <w:p>
-      <w:pPr>
-        <w:rPr>
-          <w:b/>
-          <w:sz w:val="28"/>
-          <w:szCs w:val="28"/>
-        </w:rPr>
-      </w:pPr>
-      <w:r>
-        <w:rPr>
-          <w:b/>
-          <w:sz w:val="28"/>
-          <w:szCs w:val="28"/>
-        </w:rPr>
-        <w:lastRenderedPageBreak/>
+          <w:rFonts w:ascii="Times New Roman" w:hAnsi="Times New Roman" w:cs="Times New Roman"/>
+          <w:b/>
+          <w:sz w:val="28"/>
+          <w:szCs w:val="28"/>
+        </w:rPr>
+      </w:pPr>
+    </w:p>
+    <w:p>
+      <w:pPr>
+        <w:jc w:val="center"/>
+        <w:rPr>
+          <w:rFonts w:ascii="Times New Roman" w:hAnsi="Times New Roman" w:cs="Times New Roman"/>
+          <w:b/>
+          <w:sz w:val="28"/>
+          <w:szCs w:val="28"/>
+        </w:rPr>
+      </w:pPr>
+    </w:p>
+    <w:p>
+      <w:pPr>
+        <w:rPr>
+          <w:rFonts w:ascii="Times New Roman" w:hAnsi="Times New Roman" w:cs="Times New Roman"/>
+          <w:b/>
+          <w:sz w:val="28"/>
+          <w:szCs w:val="28"/>
+        </w:rPr>
+      </w:pPr>
+      <w:r>
+        <w:rPr>
+          <w:rFonts w:ascii="Times New Roman" w:hAnsi="Times New Roman" w:cs="Times New Roman"/>
+          <w:b/>
+          <w:sz w:val="28"/>
+          <w:szCs w:val="28"/>
+        </w:rPr>
         <w:t>CLIENTE</w:t>
       </w:r>
     </w:p>
     <w:p>
       <w:pPr>
         <w:rPr>
-          <w:sz w:val="28"/>
-          <w:szCs w:val="28"/>
-        </w:rPr>
-      </w:pPr>
-      <w:r>
-        <w:rPr>
-          <w:sz w:val="28"/>
-          <w:szCs w:val="28"/>
-        </w:rPr>
-        <w:t>Xxxxxxxxxxxxxxxxxxxxxxxxx</w:t>
-      </w:r>
-    </w:p>
-    <w:p>
-      <w:pPr>
-        <w:rPr>
-          <w:b/>
-          <w:sz w:val="28"/>
-          <w:szCs w:val="28"/>
-        </w:rPr>
-      </w:pPr>
-      <w:r>
-        <w:rPr>
+          <w:rFonts w:ascii="Times New Roman" w:hAnsi="Times New Roman" w:cs="Times New Roman"/>
+          <w:sz w:val="28"/>
+          <w:szCs w:val="28"/>
+        </w:rPr>
+      </w:pPr>
+      <w:r>
+        <w:rPr>
+          <w:rFonts w:ascii="Times New Roman" w:hAnsi="Times New Roman" w:cs="Times New Roman"/>
+          <w:sz w:val="28"/>
+          <w:szCs w:val="28"/>
+        </w:rPr>
+        <w:t>Oficina do Movimento</w:t>
+      </w:r>
+    </w:p>
+    <w:p>
+      <w:pPr>
+        <w:rPr>
+          <w:rFonts w:ascii="Times New Roman" w:hAnsi="Times New Roman" w:cs="Times New Roman"/>
+          <w:b/>
+          <w:sz w:val="28"/>
+          <w:szCs w:val="28"/>
+        </w:rPr>
+      </w:pPr>
+      <w:r>
+        <w:rPr>
+          <w:rFonts w:ascii="Times New Roman" w:hAnsi="Times New Roman" w:cs="Times New Roman"/>
           <w:b/>
           <w:sz w:val="28"/>
           <w:szCs w:val="28"/>
@@ -331,12 +478,14 @@
     <w:p>
       <w:pPr>
         <w:rPr>
-          <w:sz w:val="28"/>
-          <w:szCs w:val="28"/>
-        </w:rPr>
-      </w:pPr>
-      <w:r>
-        <w:rPr>
+          <w:rFonts w:ascii="Times New Roman" w:hAnsi="Times New Roman" w:cs="Times New Roman"/>
+          <w:sz w:val="28"/>
+          <w:szCs w:val="28"/>
+        </w:rPr>
+      </w:pPr>
+      <w:r>
+        <w:rPr>
+          <w:rFonts w:ascii="Times New Roman" w:hAnsi="Times New Roman" w:cs="Times New Roman"/>
           <w:sz w:val="28"/>
           <w:szCs w:val="28"/>
         </w:rPr>
@@ -346,13 +495,15 @@
     <w:p>
       <w:pPr>
         <w:rPr>
-          <w:b/>
-          <w:sz w:val="28"/>
-          <w:szCs w:val="28"/>
-        </w:rPr>
-      </w:pPr>
-      <w:r>
-        <w:rPr>
+          <w:rFonts w:ascii="Times New Roman" w:hAnsi="Times New Roman" w:cs="Times New Roman"/>
+          <w:b/>
+          <w:sz w:val="28"/>
+          <w:szCs w:val="28"/>
+        </w:rPr>
+      </w:pPr>
+      <w:r>
+        <w:rPr>
+          <w:rFonts w:ascii="Times New Roman" w:hAnsi="Times New Roman" w:cs="Times New Roman"/>
           <w:b/>
           <w:sz w:val="28"/>
           <w:szCs w:val="28"/>
@@ -363,196 +514,240 @@
     <w:p>
       <w:pPr>
         <w:rPr>
-          <w:sz w:val="28"/>
-          <w:szCs w:val="28"/>
-        </w:rPr>
-      </w:pPr>
-      <w:r>
-        <w:rPr>
-          <w:sz w:val="28"/>
-          <w:szCs w:val="28"/>
-        </w:rPr>
-        <w:t>Clecio xxxxxx</w:t>
-      </w:r>
-    </w:p>
-    <w:p>
-      <w:pPr>
-        <w:rPr>
-          <w:b/>
-          <w:sz w:val="28"/>
-          <w:szCs w:val="28"/>
-        </w:rPr>
-      </w:pPr>
-      <w:r>
-        <w:rPr>
+          <w:rFonts w:ascii="Times New Roman" w:hAnsi="Times New Roman" w:cs="Times New Roman"/>
+          <w:sz w:val="28"/>
+          <w:szCs w:val="28"/>
+        </w:rPr>
+      </w:pPr>
+      <w:r>
+        <w:rPr>
+          <w:rFonts w:ascii="Times New Roman" w:hAnsi="Times New Roman" w:cs="Times New Roman"/>
+          <w:sz w:val="28"/>
+          <w:szCs w:val="28"/>
+        </w:rPr>
+        <w:t>Clécio Cardoso Santos</w:t>
+      </w:r>
+    </w:p>
+    <w:p>
+      <w:pPr>
+        <w:rPr>
+          <w:rFonts w:ascii="Times New Roman" w:hAnsi="Times New Roman" w:cs="Times New Roman"/>
+          <w:b/>
+          <w:sz w:val="28"/>
+          <w:szCs w:val="28"/>
+        </w:rPr>
+      </w:pPr>
+      <w:r>
+        <w:rPr>
+          <w:rFonts w:ascii="Times New Roman" w:hAnsi="Times New Roman" w:cs="Times New Roman"/>
           <w:b/>
           <w:sz w:val="28"/>
           <w:szCs w:val="28"/>
         </w:rPr>
         <w:t>ENGENHEIRO DE REQUISITOS</w:t>
       </w:r>
-    </w:p>
-    <w:p>
-      <w:pPr>
-        <w:rPr>
-          <w:sz w:val="28"/>
-          <w:szCs w:val="28"/>
-        </w:rPr>
-      </w:pPr>
-      <w:r>
-        <w:rPr>
-          <w:sz w:val="28"/>
-          <w:szCs w:val="28"/>
-        </w:rPr>
-        <w:t>Erica xxxxxx</w:t>
-      </w:r>
-    </w:p>
-    <w:p>
-      <w:pPr>
-        <w:rPr>
-          <w:sz w:val="28"/>
-          <w:szCs w:val="28"/>
-        </w:rPr>
-      </w:pPr>
-      <w:r>
-        <w:rPr>
-          <w:sz w:val="28"/>
-          <w:szCs w:val="28"/>
-        </w:rPr>
-        <w:t>Raphael xxxx</w:t>
-      </w:r>
-    </w:p>
-    <w:p>
-      <w:pPr>
-        <w:rPr>
-          <w:sz w:val="28"/>
-          <w:szCs w:val="28"/>
-        </w:rPr>
-      </w:pPr>
-    </w:p>
-    <w:p>
-      <w:pPr>
-        <w:rPr>
-          <w:sz w:val="28"/>
-          <w:szCs w:val="28"/>
-        </w:rPr>
-      </w:pPr>
-    </w:p>
-    <w:p>
-      <w:pPr>
-        <w:rPr>
-          <w:sz w:val="28"/>
-          <w:szCs w:val="28"/>
-        </w:rPr>
-      </w:pPr>
-    </w:p>
-    <w:p>
-      <w:pPr>
-        <w:rPr>
-          <w:sz w:val="28"/>
-          <w:szCs w:val="28"/>
-        </w:rPr>
-      </w:pPr>
-    </w:p>
-    <w:p>
-      <w:pPr>
-        <w:rPr>
-          <w:sz w:val="28"/>
-          <w:szCs w:val="28"/>
-        </w:rPr>
-      </w:pPr>
-    </w:p>
-    <w:p>
-      <w:pPr>
-        <w:rPr>
-          <w:sz w:val="28"/>
-          <w:szCs w:val="28"/>
-        </w:rPr>
-      </w:pPr>
-    </w:p>
-    <w:p>
-      <w:pPr>
-        <w:rPr>
-          <w:sz w:val="28"/>
-          <w:szCs w:val="28"/>
-        </w:rPr>
-      </w:pPr>
-    </w:p>
-    <w:p>
-      <w:pPr>
-        <w:rPr>
-          <w:sz w:val="28"/>
-          <w:szCs w:val="28"/>
-        </w:rPr>
-      </w:pPr>
-    </w:p>
-    <w:p>
-      <w:pPr>
-        <w:rPr>
-          <w:sz w:val="28"/>
-          <w:szCs w:val="28"/>
-        </w:rPr>
-      </w:pPr>
-    </w:p>
-    <w:p>
-      <w:pPr>
-        <w:rPr>
-          <w:sz w:val="28"/>
-          <w:szCs w:val="28"/>
-        </w:rPr>
-      </w:pPr>
-    </w:p>
-    <w:p>
-      <w:pPr>
-        <w:rPr>
-          <w:sz w:val="28"/>
-          <w:szCs w:val="28"/>
-        </w:rPr>
-      </w:pPr>
-    </w:p>
-    <w:p>
-      <w:pPr>
-        <w:rPr>
-          <w:sz w:val="28"/>
-          <w:szCs w:val="28"/>
-        </w:rPr>
-      </w:pPr>
-    </w:p>
-    <w:p>
-      <w:pPr>
-        <w:rPr>
-          <w:sz w:val="28"/>
-          <w:szCs w:val="28"/>
-        </w:rPr>
-      </w:pPr>
-    </w:p>
-    <w:p>
-      <w:pPr>
-        <w:rPr>
-          <w:sz w:val="28"/>
-          <w:szCs w:val="28"/>
-        </w:rPr>
-      </w:pPr>
-    </w:p>
-    <w:p>
-      <w:pPr>
-        <w:rPr>
-          <w:sz w:val="28"/>
-          <w:szCs w:val="28"/>
-        </w:rPr>
-      </w:pPr>
-    </w:p>
-    <w:p>
-      <w:pPr>
-        <w:rPr>
-          <w:sz w:val="28"/>
-          <w:szCs w:val="28"/>
-        </w:rPr>
-      </w:pPr>
-    </w:p>
-    <w:p>
-      <w:pPr>
-        <w:rPr>
+      <w:r>
+        <w:rPr>
+          <w:rFonts w:ascii="Times New Roman" w:hAnsi="Times New Roman" w:cs="Times New Roman"/>
+          <w:b/>
+          <w:sz w:val="28"/>
+          <w:szCs w:val="28"/>
+        </w:rPr>
+        <w:t xml:space="preserve"> / ANALISTA DE PROJETO</w:t>
+      </w:r>
+    </w:p>
+    <w:p>
+      <w:pPr>
+        <w:rPr>
+          <w:rFonts w:ascii="Times New Roman" w:hAnsi="Times New Roman" w:cs="Times New Roman"/>
+          <w:sz w:val="28"/>
+          <w:szCs w:val="28"/>
+        </w:rPr>
+      </w:pPr>
+      <w:r>
+        <w:rPr>
+          <w:rFonts w:ascii="Times New Roman" w:hAnsi="Times New Roman" w:cs="Times New Roman"/>
+          <w:sz w:val="28"/>
+          <w:szCs w:val="28"/>
+        </w:rPr>
+        <w:t>Erica do Couto Martins</w:t>
+      </w:r>
+    </w:p>
+    <w:p>
+      <w:pPr>
+        <w:rPr>
+          <w:rFonts w:ascii="Times New Roman" w:hAnsi="Times New Roman" w:cs="Times New Roman"/>
+          <w:sz w:val="28"/>
+          <w:szCs w:val="28"/>
+        </w:rPr>
+      </w:pPr>
+      <w:r>
+        <w:rPr>
+          <w:rFonts w:ascii="Times New Roman" w:hAnsi="Times New Roman" w:cs="Times New Roman"/>
+          <w:sz w:val="28"/>
+          <w:szCs w:val="28"/>
+        </w:rPr>
+        <w:t xml:space="preserve">Raphael </w:t>
+      </w:r>
+      <w:proofErr w:type="spellStart"/>
+      <w:r>
+        <w:rPr>
+          <w:rFonts w:ascii="Times New Roman" w:hAnsi="Times New Roman" w:cs="Times New Roman"/>
+          <w:sz w:val="28"/>
+          <w:szCs w:val="28"/>
+        </w:rPr>
+        <w:t>xxxx</w:t>
+      </w:r>
+      <w:proofErr w:type="spellEnd"/>
+    </w:p>
+    <w:p>
+      <w:pPr>
+        <w:rPr>
+          <w:rFonts w:ascii="Times New Roman" w:hAnsi="Times New Roman" w:cs="Times New Roman"/>
+          <w:sz w:val="28"/>
+          <w:szCs w:val="28"/>
+        </w:rPr>
+      </w:pPr>
+    </w:p>
+    <w:p>
+      <w:pPr>
+        <w:rPr>
+          <w:rFonts w:ascii="Times New Roman" w:hAnsi="Times New Roman" w:cs="Times New Roman"/>
+          <w:sz w:val="28"/>
+          <w:szCs w:val="28"/>
+        </w:rPr>
+      </w:pPr>
+    </w:p>
+    <w:p>
+      <w:pPr>
+        <w:rPr>
+          <w:rFonts w:ascii="Times New Roman" w:hAnsi="Times New Roman" w:cs="Times New Roman"/>
+          <w:sz w:val="28"/>
+          <w:szCs w:val="28"/>
+        </w:rPr>
+      </w:pPr>
+    </w:p>
+    <w:p>
+      <w:pPr>
+        <w:rPr>
+          <w:rFonts w:ascii="Times New Roman" w:hAnsi="Times New Roman" w:cs="Times New Roman"/>
+          <w:sz w:val="28"/>
+          <w:szCs w:val="28"/>
+        </w:rPr>
+      </w:pPr>
+    </w:p>
+    <w:p>
+      <w:pPr>
+        <w:rPr>
+          <w:rFonts w:ascii="Times New Roman" w:hAnsi="Times New Roman" w:cs="Times New Roman"/>
+          <w:sz w:val="28"/>
+          <w:szCs w:val="28"/>
+        </w:rPr>
+      </w:pPr>
+    </w:p>
+    <w:p>
+      <w:pPr>
+        <w:rPr>
+          <w:rFonts w:ascii="Times New Roman" w:hAnsi="Times New Roman" w:cs="Times New Roman"/>
+          <w:sz w:val="28"/>
+          <w:szCs w:val="28"/>
+        </w:rPr>
+      </w:pPr>
+    </w:p>
+    <w:p>
+      <w:pPr>
+        <w:rPr>
+          <w:rFonts w:ascii="Times New Roman" w:hAnsi="Times New Roman" w:cs="Times New Roman"/>
+          <w:sz w:val="28"/>
+          <w:szCs w:val="28"/>
+        </w:rPr>
+      </w:pPr>
+    </w:p>
+    <w:p>
+      <w:pPr>
+        <w:rPr>
+          <w:rFonts w:ascii="Times New Roman" w:hAnsi="Times New Roman" w:cs="Times New Roman"/>
+          <w:sz w:val="28"/>
+          <w:szCs w:val="28"/>
+        </w:rPr>
+      </w:pPr>
+    </w:p>
+    <w:p>
+      <w:pPr>
+        <w:rPr>
+          <w:rFonts w:ascii="Times New Roman" w:hAnsi="Times New Roman" w:cs="Times New Roman"/>
+          <w:sz w:val="28"/>
+          <w:szCs w:val="28"/>
+        </w:rPr>
+      </w:pPr>
+    </w:p>
+    <w:p>
+      <w:pPr>
+        <w:rPr>
+          <w:rFonts w:ascii="Times New Roman" w:hAnsi="Times New Roman" w:cs="Times New Roman"/>
+          <w:sz w:val="28"/>
+          <w:szCs w:val="28"/>
+        </w:rPr>
+      </w:pPr>
+    </w:p>
+    <w:p>
+      <w:pPr>
+        <w:rPr>
+          <w:rFonts w:ascii="Times New Roman" w:hAnsi="Times New Roman" w:cs="Times New Roman"/>
+          <w:sz w:val="28"/>
+          <w:szCs w:val="28"/>
+        </w:rPr>
+      </w:pPr>
+    </w:p>
+    <w:p>
+      <w:pPr>
+        <w:rPr>
+          <w:rFonts w:ascii="Times New Roman" w:hAnsi="Times New Roman" w:cs="Times New Roman"/>
+          <w:sz w:val="28"/>
+          <w:szCs w:val="28"/>
+        </w:rPr>
+      </w:pPr>
+    </w:p>
+    <w:p>
+      <w:pPr>
+        <w:rPr>
+          <w:rFonts w:ascii="Times New Roman" w:hAnsi="Times New Roman" w:cs="Times New Roman"/>
+          <w:sz w:val="28"/>
+          <w:szCs w:val="28"/>
+        </w:rPr>
+      </w:pPr>
+    </w:p>
+    <w:p>
+      <w:pPr>
+        <w:rPr>
+          <w:rFonts w:ascii="Times New Roman" w:hAnsi="Times New Roman" w:cs="Times New Roman"/>
+          <w:sz w:val="28"/>
+          <w:szCs w:val="28"/>
+        </w:rPr>
+      </w:pPr>
+    </w:p>
+    <w:p>
+      <w:pPr>
+        <w:rPr>
+          <w:rFonts w:ascii="Times New Roman" w:hAnsi="Times New Roman" w:cs="Times New Roman"/>
+          <w:sz w:val="28"/>
+          <w:szCs w:val="28"/>
+        </w:rPr>
+      </w:pPr>
+    </w:p>
+    <w:p>
+      <w:pPr>
+        <w:rPr>
+          <w:rFonts w:ascii="Times New Roman" w:hAnsi="Times New Roman" w:cs="Times New Roman"/>
+          <w:sz w:val="28"/>
+          <w:szCs w:val="28"/>
+        </w:rPr>
+      </w:pPr>
+    </w:p>
+    <w:p>
+      <w:pPr>
+        <w:rPr>
+          <w:rFonts w:ascii="Times New Roman" w:hAnsi="Times New Roman" w:cs="Times New Roman"/>
           <w:sz w:val="28"/>
           <w:szCs w:val="28"/>
         </w:rPr>
@@ -562,13 +757,15 @@
       <w:pPr>
         <w:jc w:val="center"/>
         <w:rPr>
-          <w:b/>
-          <w:sz w:val="28"/>
-          <w:szCs w:val="28"/>
-        </w:rPr>
-      </w:pPr>
-      <w:r>
-        <w:rPr>
+          <w:rFonts w:ascii="Times New Roman" w:hAnsi="Times New Roman" w:cs="Times New Roman"/>
+          <w:b/>
+          <w:sz w:val="28"/>
+          <w:szCs w:val="28"/>
+        </w:rPr>
+      </w:pPr>
+      <w:r>
+        <w:rPr>
+          <w:rFonts w:ascii="Times New Roman" w:hAnsi="Times New Roman" w:cs="Times New Roman"/>
           <w:b/>
           <w:sz w:val="28"/>
           <w:szCs w:val="28"/>
@@ -585,18 +782,29 @@
           <w:numId w:val="2"/>
         </w:numPr>
         <w:rPr>
-          <w:b/>
-          <w:sz w:val="28"/>
-          <w:szCs w:val="28"/>
-        </w:rPr>
-      </w:pPr>
-      <w:r>
-        <w:rPr>
-          <w:b/>
-          <w:sz w:val="28"/>
-          <w:szCs w:val="28"/>
-        </w:rPr>
-        <w:t>RESUMO DO PROJETO------------------------------------------------------------</w:t>
+          <w:rFonts w:ascii="Times New Roman" w:hAnsi="Times New Roman" w:cs="Times New Roman"/>
+          <w:b/>
+          <w:sz w:val="28"/>
+          <w:szCs w:val="28"/>
+        </w:rPr>
+      </w:pPr>
+      <w:r>
+        <w:rPr>
+          <w:rFonts w:ascii="Times New Roman" w:hAnsi="Times New Roman" w:cs="Times New Roman"/>
+          <w:b/>
+          <w:sz w:val="28"/>
+          <w:szCs w:val="28"/>
+        </w:rPr>
+        <w:t>RESUMO DO PROJETO----------------------------</w:t>
+      </w:r>
+      <w:r>
+        <w:rPr>
+          <w:rFonts w:ascii="Times New Roman" w:hAnsi="Times New Roman" w:cs="Times New Roman"/>
+          <w:b/>
+          <w:sz w:val="28"/>
+          <w:szCs w:val="28"/>
+        </w:rPr>
+        <w:t>----------------------</w:t>
       </w:r>
     </w:p>
     <w:p>
@@ -607,34 +815,29 @@
           <w:numId w:val="2"/>
         </w:numPr>
         <w:rPr>
-          <w:b/>
-          <w:sz w:val="28"/>
-          <w:szCs w:val="28"/>
-        </w:rPr>
-      </w:pPr>
-      <w:r>
-        <w:rPr>
-          <w:b/>
-          <w:sz w:val="28"/>
-          <w:szCs w:val="28"/>
-        </w:rPr>
-        <w:t>CONTEXTO DO PROJETO</w:t>
-      </w:r>
-      <w:r>
-        <w:rPr>
-          <w:b/>
-          <w:sz w:val="28"/>
-          <w:szCs w:val="28"/>
-        </w:rPr>
-        <w:t>---------------------------</w:t>
-      </w:r>
-      <w:r>
-        <w:rPr>
-          <w:b/>
-          <w:sz w:val="28"/>
-          <w:szCs w:val="28"/>
-        </w:rPr>
-        <w:t>------------------------------</w:t>
+          <w:rFonts w:ascii="Times New Roman" w:hAnsi="Times New Roman" w:cs="Times New Roman"/>
+          <w:b/>
+          <w:sz w:val="28"/>
+          <w:szCs w:val="28"/>
+        </w:rPr>
+      </w:pPr>
+      <w:r>
+        <w:rPr>
+          <w:rFonts w:ascii="Times New Roman" w:hAnsi="Times New Roman" w:cs="Times New Roman"/>
+          <w:b/>
+          <w:sz w:val="28"/>
+          <w:szCs w:val="28"/>
+        </w:rPr>
+        <w:t>CONTEXTO DO PROJETO---------------------------</w:t>
+      </w:r>
+      <w:r>
+        <w:rPr>
+          <w:rFonts w:ascii="Times New Roman" w:hAnsi="Times New Roman" w:cs="Times New Roman"/>
+          <w:b/>
+          <w:sz w:val="28"/>
+          <w:szCs w:val="28"/>
+        </w:rPr>
+        <w:t>-------------------</w:t>
       </w:r>
     </w:p>
     <w:p>
@@ -645,13 +848,15 @@
           <w:numId w:val="2"/>
         </w:numPr>
         <w:rPr>
-          <w:b/>
-          <w:sz w:val="28"/>
-          <w:szCs w:val="28"/>
-        </w:rPr>
-      </w:pPr>
-      <w:r>
-        <w:rPr>
+          <w:rFonts w:ascii="Times New Roman" w:hAnsi="Times New Roman" w:cs="Times New Roman"/>
+          <w:b/>
+          <w:sz w:val="28"/>
+          <w:szCs w:val="28"/>
+        </w:rPr>
+      </w:pPr>
+      <w:r>
+        <w:rPr>
+          <w:rFonts w:ascii="Times New Roman" w:hAnsi="Times New Roman" w:cs="Times New Roman"/>
           <w:b/>
           <w:sz w:val="28"/>
           <w:szCs w:val="28"/>
@@ -660,19 +865,12 @@
       </w:r>
       <w:r>
         <w:rPr>
-          <w:b/>
-          <w:sz w:val="28"/>
-          <w:szCs w:val="28"/>
-        </w:rPr>
-        <w:t xml:space="preserve"> -------------</w:t>
-      </w:r>
-      <w:r>
-        <w:rPr>
-          <w:b/>
-          <w:sz w:val="28"/>
-          <w:szCs w:val="28"/>
-        </w:rPr>
-        <w:t>-------------------------------</w:t>
+          <w:rFonts w:ascii="Times New Roman" w:hAnsi="Times New Roman" w:cs="Times New Roman"/>
+          <w:b/>
+          <w:sz w:val="28"/>
+          <w:szCs w:val="28"/>
+        </w:rPr>
+        <w:t xml:space="preserve"> --------------------------------------------</w:t>
       </w:r>
     </w:p>
     <w:p>
@@ -683,48 +881,29 @@
           <w:numId w:val="2"/>
         </w:numPr>
         <w:rPr>
-          <w:b/>
-          <w:sz w:val="28"/>
-          <w:szCs w:val="28"/>
-        </w:rPr>
-      </w:pPr>
-      <w:r>
-        <w:rPr>
-          <w:b/>
-          <w:sz w:val="28"/>
-          <w:szCs w:val="28"/>
-        </w:rPr>
-        <w:t>APRESENTAÇÃO DO PROEJTO---------------------------------------------</w:t>
-      </w:r>
-    </w:p>
-    <w:p>
-      <w:pPr>
-        <w:pStyle w:val="PargrafodaLista"/>
-        <w:numPr>
-          <w:ilvl w:val="0"/>
-          <w:numId w:val="2"/>
-        </w:numPr>
-        <w:rPr>
-          <w:b/>
-          <w:sz w:val="28"/>
-          <w:szCs w:val="28"/>
-        </w:rPr>
-      </w:pPr>
-      <w:r>
-        <w:rPr>
-          <w:b/>
-          <w:sz w:val="28"/>
-          <w:szCs w:val="28"/>
-        </w:rPr>
-        <w:t>PLANO DE ITERAÇÃO</w:t>
-      </w:r>
-      <w:r>
-        <w:rPr>
-          <w:b/>
-          <w:sz w:val="28"/>
-          <w:szCs w:val="28"/>
-        </w:rPr>
-        <w:t>------------------------------------------------------------</w:t>
+          <w:rFonts w:ascii="Times New Roman" w:hAnsi="Times New Roman" w:cs="Times New Roman"/>
+          <w:b/>
+          <w:sz w:val="28"/>
+          <w:szCs w:val="28"/>
+        </w:rPr>
+      </w:pPr>
+      <w:r>
+        <w:rPr>
+          <w:rFonts w:ascii="Times New Roman" w:hAnsi="Times New Roman" w:cs="Times New Roman"/>
+          <w:b/>
+          <w:sz w:val="28"/>
+          <w:szCs w:val="28"/>
+        </w:rPr>
+        <w:t>APRESENTAÇÃO DO PROEJTO-------------</w:t>
+      </w:r>
+      <w:r>
+        <w:rPr>
+          <w:rFonts w:ascii="Times New Roman" w:hAnsi="Times New Roman" w:cs="Times New Roman"/>
+          <w:b/>
+          <w:sz w:val="28"/>
+          <w:szCs w:val="28"/>
+        </w:rPr>
+        <w:t>--------------------</w:t>
       </w:r>
     </w:p>
     <w:p>
@@ -735,231 +914,295 @@
           <w:numId w:val="2"/>
         </w:numPr>
         <w:rPr>
-          <w:b/>
-          <w:sz w:val="28"/>
-          <w:szCs w:val="28"/>
-        </w:rPr>
-      </w:pPr>
-      <w:r>
-        <w:rPr>
-          <w:b/>
-          <w:sz w:val="28"/>
-          <w:szCs w:val="28"/>
-        </w:rPr>
-        <w:t>DATAS PREVISTAS</w:t>
-      </w:r>
-      <w:r>
-        <w:rPr>
-          <w:b/>
-          <w:sz w:val="28"/>
-          <w:szCs w:val="28"/>
-        </w:rPr>
-        <w:t xml:space="preserve"> DO PROJETO-----------------------------</w:t>
-      </w:r>
-    </w:p>
-    <w:p>
-      <w:pPr>
-        <w:ind w:left="720"/>
-        <w:rPr>
-          <w:b/>
-          <w:sz w:val="28"/>
-          <w:szCs w:val="28"/>
-        </w:rPr>
-      </w:pPr>
-      <w:r>
-        <w:rPr>
-          <w:b/>
-          <w:sz w:val="28"/>
-          <w:szCs w:val="28"/>
-        </w:rPr>
-        <w:t>3.2</w:t>
-      </w:r>
-      <w:r>
-        <w:rPr>
-          <w:b/>
-          <w:sz w:val="28"/>
-          <w:szCs w:val="28"/>
-        </w:rPr>
-        <w:t>OBJETIVOS DO PROJETO----------------------------------------------------</w:t>
-      </w:r>
-    </w:p>
-    <w:p>
-      <w:pPr>
-        <w:ind w:left="708"/>
-        <w:rPr>
-          <w:b/>
-          <w:sz w:val="28"/>
-          <w:szCs w:val="28"/>
-        </w:rPr>
-      </w:pPr>
-      <w:r>
-        <w:rPr>
-          <w:b/>
-          <w:sz w:val="28"/>
-          <w:szCs w:val="28"/>
-        </w:rPr>
+          <w:rFonts w:ascii="Times New Roman" w:hAnsi="Times New Roman" w:cs="Times New Roman"/>
+          <w:b/>
+          <w:sz w:val="28"/>
+          <w:szCs w:val="28"/>
+        </w:rPr>
+      </w:pPr>
+      <w:r>
+        <w:rPr>
+          <w:rFonts w:ascii="Times New Roman" w:hAnsi="Times New Roman" w:cs="Times New Roman"/>
+          <w:b/>
+          <w:sz w:val="28"/>
+          <w:szCs w:val="28"/>
+        </w:rPr>
+        <w:t>OBJETIVO DO PROJETO----------------------</w:t>
+      </w:r>
+      <w:r>
+        <w:rPr>
+          <w:rFonts w:ascii="Times New Roman" w:hAnsi="Times New Roman" w:cs="Times New Roman"/>
+          <w:b/>
+          <w:sz w:val="28"/>
+          <w:szCs w:val="28"/>
+        </w:rPr>
+        <w:t>---------------------</w:t>
+      </w:r>
+    </w:p>
+    <w:p>
+      <w:pPr>
+        <w:rPr>
+          <w:rFonts w:ascii="Times New Roman" w:hAnsi="Times New Roman" w:cs="Times New Roman"/>
+          <w:b/>
+          <w:sz w:val="28"/>
+          <w:szCs w:val="28"/>
+        </w:rPr>
+      </w:pPr>
+      <w:r>
+        <w:rPr>
+          <w:rFonts w:ascii="Times New Roman" w:hAnsi="Times New Roman" w:cs="Times New Roman"/>
+          <w:b/>
+          <w:sz w:val="28"/>
+          <w:szCs w:val="28"/>
+        </w:rPr>
+        <w:t xml:space="preserve">     3</w:t>
+      </w:r>
+      <w:r>
+        <w:rPr>
+          <w:rFonts w:ascii="Times New Roman" w:hAnsi="Times New Roman" w:cs="Times New Roman"/>
+          <w:b/>
+          <w:sz w:val="28"/>
+          <w:szCs w:val="28"/>
+        </w:rPr>
+        <w:t>. RESTRIÇÕES DO PROJETO-------------------------</w:t>
+      </w:r>
+      <w:r>
+        <w:rPr>
+          <w:rFonts w:ascii="Times New Roman" w:hAnsi="Times New Roman" w:cs="Times New Roman"/>
+          <w:b/>
+          <w:sz w:val="28"/>
+          <w:szCs w:val="28"/>
+        </w:rPr>
+        <w:t>-------------------</w:t>
+      </w:r>
+    </w:p>
+    <w:p>
+      <w:pPr>
+        <w:rPr>
+          <w:rFonts w:ascii="Times New Roman" w:hAnsi="Times New Roman" w:cs="Times New Roman"/>
+          <w:b/>
+          <w:sz w:val="28"/>
+          <w:szCs w:val="28"/>
+        </w:rPr>
+      </w:pPr>
+      <w:r>
+        <w:rPr>
+          <w:rFonts w:ascii="Times New Roman" w:hAnsi="Times New Roman" w:cs="Times New Roman"/>
+          <w:b/>
+          <w:sz w:val="28"/>
+          <w:szCs w:val="28"/>
+        </w:rPr>
+        <w:tab/>
         <w:t>3</w:t>
       </w:r>
       <w:r>
         <w:rPr>
-          <w:b/>
-          <w:sz w:val="28"/>
-          <w:szCs w:val="28"/>
-        </w:rPr>
-        <w:t>.3</w:t>
-      </w:r>
-      <w:bookmarkStart w:id="0" w:name="_GoBack"/>
-      <w:bookmarkEnd w:id="0"/>
-      <w:r>
-        <w:rPr>
-          <w:b/>
-          <w:sz w:val="28"/>
-          <w:szCs w:val="28"/>
-        </w:rPr>
-        <w:t xml:space="preserve"> DESCRIÇÃO DO PRODUTO------------------</w:t>
-      </w:r>
-      <w:r>
-        <w:rPr>
-          <w:b/>
-          <w:sz w:val="28"/>
-          <w:szCs w:val="28"/>
-        </w:rPr>
-        <w:t>--------------------------------</w:t>
-      </w:r>
-    </w:p>
-    <w:p>
-      <w:pPr>
-        <w:rPr>
-          <w:b/>
-          <w:sz w:val="28"/>
-          <w:szCs w:val="28"/>
-        </w:rPr>
-      </w:pPr>
-      <w:r>
-        <w:rPr>
-          <w:b/>
-          <w:sz w:val="28"/>
-          <w:szCs w:val="28"/>
-        </w:rPr>
-        <w:t xml:space="preserve">     4. RESTRIÇÕES DO PROJETO---------------------------------------------------------</w:t>
-      </w:r>
-    </w:p>
-    <w:p>
-      <w:pPr>
-        <w:rPr>
-          <w:b/>
-          <w:sz w:val="28"/>
-          <w:szCs w:val="28"/>
-        </w:rPr>
-      </w:pPr>
-      <w:r>
-        <w:rPr>
+          <w:rFonts w:ascii="Times New Roman" w:hAnsi="Times New Roman" w:cs="Times New Roman"/>
+          <w:b/>
+          <w:sz w:val="28"/>
+          <w:szCs w:val="28"/>
+        </w:rPr>
+        <w:t xml:space="preserve">.1 </w:t>
+      </w:r>
+      <w:r>
+        <w:rPr>
+          <w:rFonts w:ascii="Times New Roman" w:hAnsi="Times New Roman" w:cs="Times New Roman"/>
+          <w:b/>
+          <w:sz w:val="28"/>
+          <w:szCs w:val="28"/>
+        </w:rPr>
+        <w:t xml:space="preserve">TAREFAS E </w:t>
+      </w:r>
+      <w:r>
+        <w:rPr>
+          <w:rFonts w:ascii="Times New Roman" w:hAnsi="Times New Roman" w:cs="Times New Roman"/>
+          <w:b/>
+          <w:sz w:val="28"/>
+          <w:szCs w:val="28"/>
+        </w:rPr>
+        <w:t>PRAZO</w:t>
+      </w:r>
+      <w:r>
+        <w:rPr>
+          <w:rFonts w:ascii="Times New Roman" w:hAnsi="Times New Roman" w:cs="Times New Roman"/>
+          <w:b/>
+          <w:sz w:val="28"/>
+          <w:szCs w:val="28"/>
+        </w:rPr>
+        <w:t>S</w:t>
+      </w:r>
+      <w:r>
+        <w:rPr>
+          <w:rFonts w:ascii="Times New Roman" w:hAnsi="Times New Roman" w:cs="Times New Roman"/>
+          <w:b/>
+          <w:sz w:val="28"/>
+          <w:szCs w:val="28"/>
+        </w:rPr>
+        <w:t>-------------------------------------------</w:t>
+      </w:r>
+      <w:r>
+        <w:rPr>
+          <w:rFonts w:ascii="Times New Roman" w:hAnsi="Times New Roman" w:cs="Times New Roman"/>
+          <w:b/>
+          <w:sz w:val="28"/>
+          <w:szCs w:val="28"/>
+        </w:rPr>
+        <w:t>------</w:t>
+      </w:r>
+    </w:p>
+    <w:p>
+      <w:pPr>
+        <w:rPr>
+          <w:rFonts w:ascii="Times New Roman" w:hAnsi="Times New Roman" w:cs="Times New Roman"/>
+          <w:b/>
+          <w:sz w:val="28"/>
+          <w:szCs w:val="28"/>
+        </w:rPr>
+      </w:pPr>
+      <w:r>
+        <w:rPr>
+          <w:rFonts w:ascii="Times New Roman" w:hAnsi="Times New Roman" w:cs="Times New Roman"/>
           <w:b/>
           <w:sz w:val="28"/>
           <w:szCs w:val="28"/>
         </w:rPr>
         <w:tab/>
-        <w:t>4.1 PRAZO---------------------------------------------------------------------------</w:t>
-      </w:r>
-    </w:p>
-    <w:p>
-      <w:pPr>
-        <w:rPr>
-          <w:b/>
-          <w:sz w:val="28"/>
-          <w:szCs w:val="28"/>
-        </w:rPr>
-      </w:pPr>
-      <w:r>
-        <w:rPr>
+        <w:t>3</w:t>
+      </w:r>
+      <w:r>
+        <w:rPr>
+          <w:rFonts w:ascii="Times New Roman" w:hAnsi="Times New Roman" w:cs="Times New Roman"/>
+          <w:b/>
+          <w:sz w:val="28"/>
+          <w:szCs w:val="28"/>
+        </w:rPr>
+        <w:t>.2 RECURSOS FINANCEIROS------------------</w:t>
+      </w:r>
+      <w:r>
+        <w:rPr>
+          <w:rFonts w:ascii="Times New Roman" w:hAnsi="Times New Roman" w:cs="Times New Roman"/>
+          <w:b/>
+          <w:sz w:val="28"/>
+          <w:szCs w:val="28"/>
+        </w:rPr>
+        <w:t>----------------------</w:t>
+      </w:r>
+    </w:p>
+    <w:p>
+      <w:pPr>
+        <w:rPr>
+          <w:rFonts w:ascii="Times New Roman" w:hAnsi="Times New Roman" w:cs="Times New Roman"/>
+          <w:b/>
+          <w:sz w:val="28"/>
+          <w:szCs w:val="28"/>
+        </w:rPr>
+      </w:pPr>
+      <w:r>
+        <w:rPr>
+          <w:rFonts w:ascii="Times New Roman" w:hAnsi="Times New Roman" w:cs="Times New Roman"/>
+          <w:b/>
+          <w:sz w:val="28"/>
+          <w:szCs w:val="28"/>
+        </w:rPr>
+        <w:t xml:space="preserve">     5</w:t>
+      </w:r>
+      <w:r>
+        <w:rPr>
+          <w:rFonts w:ascii="Times New Roman" w:hAnsi="Times New Roman" w:cs="Times New Roman"/>
+          <w:b/>
+          <w:sz w:val="28"/>
+          <w:szCs w:val="28"/>
+        </w:rPr>
+        <w:t xml:space="preserve">. </w:t>
+      </w:r>
+      <w:r>
+        <w:rPr>
+          <w:rFonts w:ascii="Times New Roman" w:hAnsi="Times New Roman" w:cs="Times New Roman"/>
+          <w:b/>
+          <w:sz w:val="28"/>
+          <w:szCs w:val="28"/>
+        </w:rPr>
+        <w:t>DATAS</w:t>
+      </w:r>
+      <w:r>
+        <w:rPr>
+          <w:rFonts w:ascii="Times New Roman" w:hAnsi="Times New Roman" w:cs="Times New Roman"/>
+          <w:b/>
+          <w:sz w:val="28"/>
+          <w:szCs w:val="28"/>
+        </w:rPr>
+        <w:t xml:space="preserve"> </w:t>
+      </w:r>
+      <w:r>
+        <w:rPr>
+          <w:rFonts w:ascii="Times New Roman" w:hAnsi="Times New Roman" w:cs="Times New Roman"/>
+          <w:b/>
+          <w:sz w:val="28"/>
+          <w:szCs w:val="28"/>
+        </w:rPr>
+        <w:t>PREVISTAS</w:t>
+      </w:r>
+      <w:r>
+        <w:rPr>
+          <w:rFonts w:ascii="Times New Roman" w:hAnsi="Times New Roman" w:cs="Times New Roman"/>
+          <w:b/>
+          <w:sz w:val="28"/>
+          <w:szCs w:val="28"/>
+        </w:rPr>
+        <w:t xml:space="preserve"> PARA ENTREGA</w:t>
+      </w:r>
+      <w:r>
+        <w:rPr>
+          <w:rFonts w:ascii="Times New Roman" w:hAnsi="Times New Roman" w:cs="Times New Roman"/>
+          <w:b/>
+          <w:sz w:val="28"/>
+          <w:szCs w:val="28"/>
+        </w:rPr>
+        <w:t>-----------------</w:t>
+      </w:r>
+      <w:r>
+        <w:rPr>
+          <w:rFonts w:ascii="Times New Roman" w:hAnsi="Times New Roman" w:cs="Times New Roman"/>
+          <w:b/>
+          <w:sz w:val="28"/>
+          <w:szCs w:val="28"/>
+        </w:rPr>
+        <w:t>--------------</w:t>
+      </w:r>
+    </w:p>
+    <w:p>
+      <w:pPr>
+        <w:rPr>
+          <w:rFonts w:ascii="Times New Roman" w:hAnsi="Times New Roman" w:cs="Times New Roman"/>
+          <w:b/>
+          <w:sz w:val="28"/>
+          <w:szCs w:val="28"/>
+        </w:rPr>
+      </w:pPr>
+      <w:r>
+        <w:rPr>
+          <w:rFonts w:ascii="Times New Roman" w:hAnsi="Times New Roman" w:cs="Times New Roman"/>
+          <w:b/>
+          <w:sz w:val="28"/>
+          <w:szCs w:val="28"/>
+        </w:rPr>
+        <w:t xml:space="preserve">     </w:t>
+      </w:r>
+      <w:r>
+        <w:rPr>
+          <w:rFonts w:ascii="Times New Roman" w:hAnsi="Times New Roman" w:cs="Times New Roman"/>
           <w:b/>
           <w:sz w:val="28"/>
           <w:szCs w:val="28"/>
         </w:rPr>
         <w:tab/>
-        <w:t>4.2 RECURSOS FINANCEIROS--------------------------------------------------</w:t>
-      </w:r>
-    </w:p>
-    <w:p>
-      <w:pPr>
-        <w:rPr>
-          <w:b/>
-          <w:sz w:val="28"/>
-          <w:szCs w:val="28"/>
-        </w:rPr>
-      </w:pPr>
-      <w:r>
-        <w:rPr>
-          <w:b/>
-          <w:sz w:val="28"/>
-          <w:szCs w:val="28"/>
-        </w:rPr>
-        <w:t xml:space="preserve">     5. RISCOS INICIAIS DEFINIDOS------------------------------------------------------</w:t>
-      </w:r>
-    </w:p>
-    <w:p>
-      <w:pPr>
-        <w:rPr>
-          <w:b/>
-          <w:sz w:val="28"/>
-          <w:szCs w:val="28"/>
-        </w:rPr>
-      </w:pPr>
-      <w:r>
-        <w:rPr>
-          <w:b/>
-          <w:sz w:val="28"/>
-          <w:szCs w:val="28"/>
-        </w:rPr>
-        <w:t xml:space="preserve">     6. DATAS PREVISTAS------------------------------------------------------------------</w:t>
-      </w:r>
-    </w:p>
-    <w:p>
-      <w:pPr>
-        <w:rPr>
-          <w:b/>
-          <w:sz w:val="28"/>
-          <w:szCs w:val="28"/>
-        </w:rPr>
-      </w:pPr>
-      <w:r>
-        <w:rPr>
-          <w:b/>
-          <w:sz w:val="28"/>
-          <w:szCs w:val="28"/>
-        </w:rPr>
-        <w:t xml:space="preserve">     7. PLANEJAMENTO DO PROJETO---------------------------------------------------</w:t>
-      </w:r>
-    </w:p>
-    <w:p>
-      <w:pPr>
-        <w:rPr>
-          <w:b/>
-          <w:sz w:val="28"/>
-          <w:szCs w:val="28"/>
-        </w:rPr>
-      </w:pPr>
-      <w:r>
-        <w:rPr>
-          <w:b/>
-          <w:sz w:val="28"/>
-          <w:szCs w:val="28"/>
-        </w:rPr>
-        <w:t xml:space="preserve">     </w:t>
-      </w:r>
-      <w:r>
-        <w:rPr>
-          <w:b/>
-          <w:sz w:val="28"/>
-          <w:szCs w:val="28"/>
-        </w:rPr>
-        <w:tab/>
       </w:r>
     </w:p>
     <w:p>
       <w:pPr>
         <w:jc w:val="center"/>
         <w:rPr>
+          <w:rFonts w:ascii="Times New Roman" w:hAnsi="Times New Roman" w:cs="Times New Roman"/>
           <w:b/>
           <w:sz w:val="28"/>
           <w:szCs w:val="28"/>
@@ -970,6 +1213,7 @@
       <w:pPr>
         <w:jc w:val="center"/>
         <w:rPr>
+          <w:rFonts w:ascii="Times New Roman" w:hAnsi="Times New Roman" w:cs="Times New Roman"/>
           <w:b/>
           <w:sz w:val="28"/>
           <w:szCs w:val="28"/>
@@ -980,6 +1224,7 @@
       <w:pPr>
         <w:jc w:val="center"/>
         <w:rPr>
+          <w:rFonts w:ascii="Times New Roman" w:hAnsi="Times New Roman" w:cs="Times New Roman"/>
           <w:b/>
           <w:sz w:val="28"/>
           <w:szCs w:val="28"/>
@@ -990,6 +1235,7 @@
       <w:pPr>
         <w:jc w:val="center"/>
         <w:rPr>
+          <w:rFonts w:ascii="Times New Roman" w:hAnsi="Times New Roman" w:cs="Times New Roman"/>
           <w:b/>
           <w:sz w:val="28"/>
           <w:szCs w:val="28"/>
@@ -1000,6 +1246,7 @@
       <w:pPr>
         <w:jc w:val="center"/>
         <w:rPr>
+          <w:rFonts w:ascii="Times New Roman" w:hAnsi="Times New Roman" w:cs="Times New Roman"/>
           <w:b/>
           <w:sz w:val="28"/>
           <w:szCs w:val="28"/>
@@ -1010,6 +1257,7 @@
       <w:pPr>
         <w:jc w:val="center"/>
         <w:rPr>
+          <w:rFonts w:ascii="Times New Roman" w:hAnsi="Times New Roman" w:cs="Times New Roman"/>
           <w:b/>
           <w:sz w:val="28"/>
           <w:szCs w:val="28"/>
@@ -1020,6 +1268,7 @@
       <w:pPr>
         <w:jc w:val="center"/>
         <w:rPr>
+          <w:rFonts w:ascii="Times New Roman" w:hAnsi="Times New Roman" w:cs="Times New Roman"/>
           <w:b/>
           <w:sz w:val="28"/>
           <w:szCs w:val="28"/>
@@ -1030,6 +1279,7 @@
       <w:pPr>
         <w:jc w:val="center"/>
         <w:rPr>
+          <w:rFonts w:ascii="Times New Roman" w:hAnsi="Times New Roman" w:cs="Times New Roman"/>
           <w:b/>
           <w:sz w:val="28"/>
           <w:szCs w:val="28"/>
@@ -1040,6 +1290,7 @@
       <w:pPr>
         <w:jc w:val="center"/>
         <w:rPr>
+          <w:rFonts w:ascii="Times New Roman" w:hAnsi="Times New Roman" w:cs="Times New Roman"/>
           <w:b/>
           <w:sz w:val="28"/>
           <w:szCs w:val="28"/>
@@ -1050,6 +1301,7 @@
       <w:pPr>
         <w:jc w:val="center"/>
         <w:rPr>
+          <w:rFonts w:ascii="Times New Roman" w:hAnsi="Times New Roman" w:cs="Times New Roman"/>
           <w:b/>
           <w:sz w:val="28"/>
           <w:szCs w:val="28"/>
@@ -1060,6 +1312,73 @@
       <w:pPr>
         <w:jc w:val="center"/>
         <w:rPr>
+          <w:rFonts w:ascii="Times New Roman" w:hAnsi="Times New Roman" w:cs="Times New Roman"/>
+          <w:b/>
+          <w:sz w:val="28"/>
+          <w:szCs w:val="28"/>
+        </w:rPr>
+      </w:pPr>
+    </w:p>
+    <w:p>
+      <w:pPr>
+        <w:jc w:val="center"/>
+        <w:rPr>
+          <w:rFonts w:ascii="Times New Roman" w:hAnsi="Times New Roman" w:cs="Times New Roman"/>
+          <w:b/>
+          <w:sz w:val="28"/>
+          <w:szCs w:val="28"/>
+        </w:rPr>
+      </w:pPr>
+    </w:p>
+    <w:p>
+      <w:pPr>
+        <w:jc w:val="center"/>
+        <w:rPr>
+          <w:rFonts w:ascii="Times New Roman" w:hAnsi="Times New Roman" w:cs="Times New Roman"/>
+          <w:b/>
+          <w:sz w:val="28"/>
+          <w:szCs w:val="28"/>
+        </w:rPr>
+      </w:pPr>
+    </w:p>
+    <w:p>
+      <w:pPr>
+        <w:jc w:val="center"/>
+        <w:rPr>
+          <w:rFonts w:ascii="Times New Roman" w:hAnsi="Times New Roman" w:cs="Times New Roman"/>
+          <w:b/>
+          <w:sz w:val="28"/>
+          <w:szCs w:val="28"/>
+        </w:rPr>
+      </w:pPr>
+    </w:p>
+    <w:p>
+      <w:pPr>
+        <w:jc w:val="center"/>
+        <w:rPr>
+          <w:rFonts w:ascii="Times New Roman" w:hAnsi="Times New Roman" w:cs="Times New Roman"/>
+          <w:b/>
+          <w:sz w:val="28"/>
+          <w:szCs w:val="28"/>
+        </w:rPr>
+      </w:pPr>
+    </w:p>
+    <w:p>
+      <w:pPr>
+        <w:jc w:val="center"/>
+        <w:rPr>
+          <w:rFonts w:ascii="Times New Roman" w:hAnsi="Times New Roman" w:cs="Times New Roman"/>
+          <w:b/>
+          <w:sz w:val="28"/>
+          <w:szCs w:val="28"/>
+        </w:rPr>
+      </w:pPr>
+    </w:p>
+    <w:p>
+      <w:pPr>
+        <w:jc w:val="center"/>
+        <w:rPr>
+          <w:rFonts w:ascii="Times New Roman" w:hAnsi="Times New Roman" w:cs="Times New Roman"/>
           <w:b/>
           <w:sz w:val="28"/>
           <w:szCs w:val="28"/>
@@ -1074,13 +1393,15 @@
           <w:numId w:val="3"/>
         </w:numPr>
         <w:rPr>
-          <w:b/>
-          <w:sz w:val="28"/>
-          <w:szCs w:val="28"/>
-        </w:rPr>
-      </w:pPr>
-      <w:r>
-        <w:rPr>
+          <w:rFonts w:ascii="Times New Roman" w:hAnsi="Times New Roman" w:cs="Times New Roman"/>
+          <w:b/>
+          <w:sz w:val="28"/>
+          <w:szCs w:val="28"/>
+        </w:rPr>
+      </w:pPr>
+      <w:r>
+        <w:rPr>
+          <w:rFonts w:ascii="Times New Roman" w:hAnsi="Times New Roman" w:cs="Times New Roman"/>
           <w:b/>
           <w:sz w:val="28"/>
           <w:szCs w:val="28"/>
@@ -1096,9 +1417,9 @@
         <w:tblLook w:val="04A0" w:firstRow="1" w:lastRow="0" w:firstColumn="1" w:lastColumn="0" w:noHBand="0" w:noVBand="1"/>
       </w:tblPr>
       <w:tblGrid>
-        <w:gridCol w:w="3855"/>
-        <w:gridCol w:w="1995"/>
-        <w:gridCol w:w="1998"/>
+        <w:gridCol w:w="3827"/>
+        <w:gridCol w:w="2030"/>
+        <w:gridCol w:w="1991"/>
       </w:tblGrid>
       <w:tr>
         <w:trPr>
@@ -1113,12 +1434,14 @@
               <w:pStyle w:val="PargrafodaLista"/>
               <w:ind w:left="0"/>
               <w:rPr>
+                <w:rFonts w:ascii="Times New Roman" w:hAnsi="Times New Roman" w:cs="Times New Roman"/>
                 <w:sz w:val="24"/>
                 <w:szCs w:val="24"/>
               </w:rPr>
             </w:pPr>
             <w:r>
               <w:rPr>
+                <w:rFonts w:ascii="Times New Roman" w:hAnsi="Times New Roman" w:cs="Times New Roman"/>
                 <w:sz w:val="24"/>
                 <w:szCs w:val="24"/>
               </w:rPr>
@@ -1137,6 +1460,7 @@
               <w:pStyle w:val="PargrafodaLista"/>
               <w:ind w:left="0"/>
               <w:rPr>
+                <w:rFonts w:ascii="Times New Roman" w:hAnsi="Times New Roman" w:cs="Times New Roman"/>
                 <w:sz w:val="24"/>
                 <w:szCs w:val="24"/>
               </w:rPr>
@@ -1157,12 +1481,14 @@
               <w:pStyle w:val="PargrafodaLista"/>
               <w:ind w:left="0"/>
               <w:rPr>
+                <w:rFonts w:ascii="Times New Roman" w:hAnsi="Times New Roman" w:cs="Times New Roman"/>
                 <w:sz w:val="24"/>
                 <w:szCs w:val="24"/>
               </w:rPr>
             </w:pPr>
             <w:r>
               <w:rPr>
+                <w:rFonts w:ascii="Times New Roman" w:hAnsi="Times New Roman" w:cs="Times New Roman"/>
                 <w:sz w:val="24"/>
                 <w:szCs w:val="24"/>
               </w:rPr>
@@ -1180,12 +1506,14 @@
               <w:pStyle w:val="PargrafodaLista"/>
               <w:ind w:left="0"/>
               <w:rPr>
+                <w:rFonts w:ascii="Times New Roman" w:hAnsi="Times New Roman" w:cs="Times New Roman"/>
                 <w:sz w:val="24"/>
                 <w:szCs w:val="24"/>
               </w:rPr>
             </w:pPr>
             <w:r>
               <w:rPr>
+                <w:rFonts w:ascii="Times New Roman" w:hAnsi="Times New Roman" w:cs="Times New Roman"/>
                 <w:sz w:val="24"/>
                 <w:szCs w:val="24"/>
               </w:rPr>
@@ -1207,12 +1535,14 @@
               <w:pStyle w:val="PargrafodaLista"/>
               <w:ind w:left="0"/>
               <w:rPr>
+                <w:rFonts w:ascii="Times New Roman" w:hAnsi="Times New Roman" w:cs="Times New Roman"/>
                 <w:sz w:val="24"/>
                 <w:szCs w:val="24"/>
               </w:rPr>
             </w:pPr>
             <w:r>
               <w:rPr>
+                <w:rFonts w:ascii="Times New Roman" w:hAnsi="Times New Roman" w:cs="Times New Roman"/>
                 <w:sz w:val="24"/>
                 <w:szCs w:val="24"/>
               </w:rPr>
@@ -1230,16 +1560,36 @@
               <w:pStyle w:val="PargrafodaLista"/>
               <w:ind w:left="0"/>
               <w:rPr>
+                <w:rFonts w:ascii="Times New Roman" w:hAnsi="Times New Roman" w:cs="Times New Roman"/>
                 <w:sz w:val="24"/>
                 <w:szCs w:val="24"/>
               </w:rPr>
             </w:pPr>
-            <w:r>
-              <w:rPr>
-                <w:sz w:val="24"/>
-                <w:szCs w:val="24"/>
-              </w:rPr>
-              <w:t>Clecio xxxxxxxxx</w:t>
+            <w:proofErr w:type="spellStart"/>
+            <w:r>
+              <w:rPr>
+                <w:rFonts w:ascii="Times New Roman" w:hAnsi="Times New Roman" w:cs="Times New Roman"/>
+                <w:sz w:val="24"/>
+                <w:szCs w:val="24"/>
+              </w:rPr>
+              <w:t>Clecio</w:t>
+            </w:r>
+            <w:proofErr w:type="spellEnd"/>
+            <w:r>
+              <w:rPr>
+                <w:rFonts w:ascii="Times New Roman" w:hAnsi="Times New Roman" w:cs="Times New Roman"/>
+                <w:sz w:val="24"/>
+                <w:szCs w:val="24"/>
+              </w:rPr>
+              <w:t xml:space="preserve"> </w:t>
+            </w:r>
+            <w:r>
+              <w:rPr>
+                <w:rFonts w:ascii="Times New Roman" w:hAnsi="Times New Roman" w:cs="Times New Roman"/>
+                <w:sz w:val="24"/>
+                <w:szCs w:val="24"/>
+              </w:rPr>
+              <w:t>Cardoso</w:t>
             </w:r>
           </w:p>
           <w:p>
@@ -1247,33 +1597,55 @@
               <w:pStyle w:val="PargrafodaLista"/>
               <w:ind w:left="0"/>
               <w:rPr>
+                <w:rFonts w:ascii="Times New Roman" w:hAnsi="Times New Roman" w:cs="Times New Roman"/>
                 <w:sz w:val="24"/>
                 <w:szCs w:val="24"/>
               </w:rPr>
             </w:pPr>
             <w:r>
               <w:rPr>
-                <w:sz w:val="24"/>
-                <w:szCs w:val="24"/>
-              </w:rPr>
-              <w:t>Raphael xxxxxxxxxxxxx</w:t>
-            </w:r>
+                <w:rFonts w:ascii="Times New Roman" w:hAnsi="Times New Roman" w:cs="Times New Roman"/>
+                <w:sz w:val="24"/>
+                <w:szCs w:val="24"/>
+              </w:rPr>
+              <w:t xml:space="preserve">Raphael </w:t>
+            </w:r>
+            <w:proofErr w:type="spellStart"/>
+            <w:r>
+              <w:rPr>
+                <w:rFonts w:ascii="Times New Roman" w:hAnsi="Times New Roman" w:cs="Times New Roman"/>
+                <w:sz w:val="24"/>
+                <w:szCs w:val="24"/>
+              </w:rPr>
+              <w:t>xxxxxxxxxxxxx</w:t>
+            </w:r>
+            <w:proofErr w:type="spellEnd"/>
           </w:p>
           <w:p>
             <w:pPr>
               <w:pStyle w:val="PargrafodaLista"/>
               <w:ind w:left="0"/>
               <w:rPr>
+                <w:rFonts w:ascii="Times New Roman" w:hAnsi="Times New Roman" w:cs="Times New Roman"/>
                 <w:sz w:val="24"/>
                 <w:szCs w:val="24"/>
               </w:rPr>
             </w:pPr>
             <w:r>
               <w:rPr>
-                <w:sz w:val="24"/>
-                <w:szCs w:val="24"/>
-              </w:rPr>
-              <w:t>Erica xxxxxxxxxxxxxxxxxxxx</w:t>
+                <w:rFonts w:ascii="Times New Roman" w:hAnsi="Times New Roman" w:cs="Times New Roman"/>
+                <w:sz w:val="24"/>
+                <w:szCs w:val="24"/>
+              </w:rPr>
+              <w:t xml:space="preserve">Erica </w:t>
+            </w:r>
+            <w:r>
+              <w:rPr>
+                <w:rFonts w:ascii="Times New Roman" w:hAnsi="Times New Roman" w:cs="Times New Roman"/>
+                <w:sz w:val="24"/>
+                <w:szCs w:val="24"/>
+              </w:rPr>
+              <w:t>Martins</w:t>
             </w:r>
           </w:p>
         </w:tc>
@@ -1291,12 +1663,14 @@
               <w:pStyle w:val="PargrafodaLista"/>
               <w:ind w:left="0"/>
               <w:rPr>
+                <w:rFonts w:ascii="Times New Roman" w:hAnsi="Times New Roman" w:cs="Times New Roman"/>
                 <w:sz w:val="24"/>
                 <w:szCs w:val="24"/>
               </w:rPr>
             </w:pPr>
             <w:r>
               <w:rPr>
+                <w:rFonts w:ascii="Times New Roman" w:hAnsi="Times New Roman" w:cs="Times New Roman"/>
                 <w:sz w:val="24"/>
                 <w:szCs w:val="24"/>
               </w:rPr>
@@ -1313,6 +1687,7 @@
             <w:pPr>
               <w:pStyle w:val="PargrafodaLista"/>
               <w:rPr>
+                <w:rFonts w:ascii="Times New Roman" w:hAnsi="Times New Roman" w:cs="Times New Roman"/>
                 <w:sz w:val="24"/>
                 <w:szCs w:val="24"/>
               </w:rPr>
@@ -1324,12 +1699,14 @@
               <w:ind w:left="0"/>
               <w:jc w:val="both"/>
               <w:rPr>
+                <w:rFonts w:ascii="Times New Roman" w:hAnsi="Times New Roman" w:cs="Times New Roman"/>
                 <w:sz w:val="24"/>
                 <w:szCs w:val="24"/>
               </w:rPr>
             </w:pPr>
             <w:r>
               <w:rPr>
+                <w:rFonts w:ascii="Times New Roman" w:hAnsi="Times New Roman" w:cs="Times New Roman"/>
                 <w:sz w:val="24"/>
                 <w:szCs w:val="24"/>
               </w:rPr>
@@ -1337,13 +1714,25 @@
             </w:r>
             <w:r>
               <w:rPr>
-                <w:sz w:val="24"/>
-                <w:szCs w:val="24"/>
-              </w:rPr>
-              <w:t>riação de um software na linguagem JAVA para cadastro, manutenção e controle dos clientes de uma academia de pilates</w:t>
-            </w:r>
-            <w:r>
-              <w:rPr>
+                <w:rFonts w:ascii="Times New Roman" w:hAnsi="Times New Roman" w:cs="Times New Roman"/>
+                <w:sz w:val="24"/>
+                <w:szCs w:val="24"/>
+              </w:rPr>
+              <w:t xml:space="preserve">riação de um software na linguagem JAVA para cadastro, manutenção e controle dos clientes de uma academia de </w:t>
+            </w:r>
+            <w:proofErr w:type="spellStart"/>
+            <w:r>
+              <w:rPr>
+                <w:rFonts w:ascii="Times New Roman" w:hAnsi="Times New Roman" w:cs="Times New Roman"/>
+                <w:sz w:val="24"/>
+                <w:szCs w:val="24"/>
+              </w:rPr>
+              <w:t>pilates</w:t>
+            </w:r>
+            <w:proofErr w:type="spellEnd"/>
+            <w:r>
+              <w:rPr>
+                <w:rFonts w:ascii="Times New Roman" w:hAnsi="Times New Roman" w:cs="Times New Roman"/>
                 <w:sz w:val="24"/>
                 <w:szCs w:val="24"/>
               </w:rPr>
@@ -1365,12 +1754,14 @@
               <w:pStyle w:val="PargrafodaLista"/>
               <w:ind w:left="0"/>
               <w:rPr>
+                <w:rFonts w:ascii="Times New Roman" w:hAnsi="Times New Roman" w:cs="Times New Roman"/>
                 <w:sz w:val="24"/>
                 <w:szCs w:val="24"/>
               </w:rPr>
             </w:pPr>
             <w:r>
               <w:rPr>
+                <w:rFonts w:ascii="Times New Roman" w:hAnsi="Times New Roman" w:cs="Times New Roman"/>
                 <w:sz w:val="24"/>
                 <w:szCs w:val="24"/>
               </w:rPr>
@@ -1391,12 +1782,14 @@
                 <w:numId w:val="4"/>
               </w:numPr>
               <w:rPr>
+                <w:rFonts w:ascii="Times New Roman" w:hAnsi="Times New Roman" w:cs="Times New Roman"/>
                 <w:sz w:val="24"/>
                 <w:szCs w:val="24"/>
               </w:rPr>
             </w:pPr>
             <w:r>
               <w:rPr>
+                <w:rFonts w:ascii="Times New Roman" w:hAnsi="Times New Roman" w:cs="Times New Roman"/>
                 <w:sz w:val="24"/>
                 <w:szCs w:val="24"/>
               </w:rPr>
@@ -1411,12 +1804,14 @@
                 <w:numId w:val="4"/>
               </w:numPr>
               <w:rPr>
+                <w:rFonts w:ascii="Times New Roman" w:hAnsi="Times New Roman" w:cs="Times New Roman"/>
                 <w:sz w:val="24"/>
                 <w:szCs w:val="24"/>
               </w:rPr>
             </w:pPr>
             <w:r>
               <w:rPr>
+                <w:rFonts w:ascii="Times New Roman" w:hAnsi="Times New Roman" w:cs="Times New Roman"/>
                 <w:sz w:val="24"/>
                 <w:szCs w:val="24"/>
               </w:rPr>
@@ -1431,12 +1826,14 @@
                 <w:numId w:val="4"/>
               </w:numPr>
               <w:rPr>
+                <w:rFonts w:ascii="Times New Roman" w:hAnsi="Times New Roman" w:cs="Times New Roman"/>
                 <w:sz w:val="24"/>
                 <w:szCs w:val="24"/>
               </w:rPr>
             </w:pPr>
             <w:r>
               <w:rPr>
+                <w:rFonts w:ascii="Times New Roman" w:hAnsi="Times New Roman" w:cs="Times New Roman"/>
                 <w:sz w:val="24"/>
                 <w:szCs w:val="24"/>
               </w:rPr>
@@ -1444,6 +1841,7 @@
             </w:r>
             <w:r>
               <w:rPr>
+                <w:rFonts w:ascii="Times New Roman" w:hAnsi="Times New Roman" w:cs="Times New Roman"/>
                 <w:sz w:val="24"/>
                 <w:szCs w:val="24"/>
               </w:rPr>
@@ -1451,6 +1849,7 @@
             </w:r>
             <w:r>
               <w:rPr>
+                <w:rFonts w:ascii="Times New Roman" w:hAnsi="Times New Roman" w:cs="Times New Roman"/>
                 <w:sz w:val="24"/>
                 <w:szCs w:val="24"/>
               </w:rPr>
@@ -1465,12 +1864,14 @@
                 <w:numId w:val="4"/>
               </w:numPr>
               <w:rPr>
+                <w:rFonts w:ascii="Times New Roman" w:hAnsi="Times New Roman" w:cs="Times New Roman"/>
                 <w:sz w:val="24"/>
                 <w:szCs w:val="24"/>
               </w:rPr>
             </w:pPr>
             <w:r>
               <w:rPr>
+                <w:rFonts w:ascii="Times New Roman" w:hAnsi="Times New Roman" w:cs="Times New Roman"/>
                 <w:sz w:val="24"/>
                 <w:szCs w:val="24"/>
               </w:rPr>
@@ -1492,12 +1893,14 @@
               <w:pStyle w:val="PargrafodaLista"/>
               <w:ind w:left="0"/>
               <w:rPr>
+                <w:rFonts w:ascii="Times New Roman" w:hAnsi="Times New Roman" w:cs="Times New Roman"/>
                 <w:sz w:val="24"/>
                 <w:szCs w:val="24"/>
               </w:rPr>
             </w:pPr>
             <w:r>
               <w:rPr>
+                <w:rFonts w:ascii="Times New Roman" w:hAnsi="Times New Roman" w:cs="Times New Roman"/>
                 <w:sz w:val="24"/>
                 <w:szCs w:val="24"/>
               </w:rPr>
@@ -1513,16 +1916,18 @@
             <w:pPr>
               <w:pStyle w:val="PargrafodaLista"/>
               <w:rPr>
+                <w:rFonts w:ascii="Times New Roman" w:hAnsi="Times New Roman" w:cs="Times New Roman"/>
                 <w:sz w:val="24"/>
                 <w:szCs w:val="24"/>
               </w:rPr>
             </w:pPr>
             <w:r>
               <w:rPr>
-                <w:sz w:val="24"/>
-                <w:szCs w:val="24"/>
-              </w:rPr>
-              <w:t>Xx/xx/xxxx</w:t>
+                <w:rFonts w:ascii="Times New Roman" w:hAnsi="Times New Roman" w:cs="Times New Roman"/>
+                <w:sz w:val="24"/>
+                <w:szCs w:val="24"/>
+              </w:rPr>
+              <w:t>13/05/2014</w:t>
             </w:r>
           </w:p>
         </w:tc>
@@ -1535,17 +1940,57 @@
               <w:pStyle w:val="PargrafodaLista"/>
               <w:ind w:left="0"/>
               <w:rPr>
+                <w:rFonts w:ascii="Times New Roman" w:hAnsi="Times New Roman" w:cs="Times New Roman"/>
                 <w:sz w:val="24"/>
                 <w:szCs w:val="24"/>
               </w:rPr>
             </w:pPr>
-            <w:r>
-              <w:rPr>
-                <w:sz w:val="24"/>
-                <w:szCs w:val="24"/>
-              </w:rPr>
-              <w:t>Xx/xx/xxxx</w:t>
-            </w:r>
+            <w:proofErr w:type="spellStart"/>
+            <w:r>
+              <w:rPr>
+                <w:rFonts w:ascii="Times New Roman" w:hAnsi="Times New Roman" w:cs="Times New Roman"/>
+                <w:sz w:val="24"/>
+                <w:szCs w:val="24"/>
+              </w:rPr>
+              <w:t>Xx</w:t>
+            </w:r>
+            <w:proofErr w:type="spellEnd"/>
+            <w:r>
+              <w:rPr>
+                <w:rFonts w:ascii="Times New Roman" w:hAnsi="Times New Roman" w:cs="Times New Roman"/>
+                <w:sz w:val="24"/>
+                <w:szCs w:val="24"/>
+              </w:rPr>
+              <w:t>/</w:t>
+            </w:r>
+            <w:proofErr w:type="spellStart"/>
+            <w:r>
+              <w:rPr>
+                <w:rFonts w:ascii="Times New Roman" w:hAnsi="Times New Roman" w:cs="Times New Roman"/>
+                <w:sz w:val="24"/>
+                <w:szCs w:val="24"/>
+              </w:rPr>
+              <w:t>xx</w:t>
+            </w:r>
+            <w:proofErr w:type="spellEnd"/>
+            <w:r>
+              <w:rPr>
+                <w:rFonts w:ascii="Times New Roman" w:hAnsi="Times New Roman" w:cs="Times New Roman"/>
+                <w:sz w:val="24"/>
+                <w:szCs w:val="24"/>
+              </w:rPr>
+              <w:t>/</w:t>
+            </w:r>
+            <w:proofErr w:type="spellStart"/>
+            <w:r>
+              <w:rPr>
+                <w:rFonts w:ascii="Times New Roman" w:hAnsi="Times New Roman" w:cs="Times New Roman"/>
+                <w:sz w:val="24"/>
+                <w:szCs w:val="24"/>
+              </w:rPr>
+              <w:t>xxxx</w:t>
+            </w:r>
+            <w:proofErr w:type="spellEnd"/>
           </w:p>
         </w:tc>
       </w:tr>
@@ -1554,6 +1999,7 @@
       <w:pPr>
         <w:pStyle w:val="PargrafodaLista"/>
         <w:rPr>
+          <w:rFonts w:ascii="Times New Roman" w:hAnsi="Times New Roman" w:cs="Times New Roman"/>
           <w:sz w:val="24"/>
           <w:szCs w:val="24"/>
         </w:rPr>
@@ -1563,6 +2009,7 @@
       <w:pPr>
         <w:pStyle w:val="PargrafodaLista"/>
         <w:rPr>
+          <w:rFonts w:ascii="Times New Roman" w:hAnsi="Times New Roman" w:cs="Times New Roman"/>
           <w:sz w:val="24"/>
           <w:szCs w:val="24"/>
         </w:rPr>
@@ -1572,22 +2019,25 @@
       <w:pPr>
         <w:pStyle w:val="PargrafodaLista"/>
         <w:rPr>
-          <w:b/>
-          <w:sz w:val="28"/>
-          <w:szCs w:val="28"/>
-        </w:rPr>
-      </w:pPr>
-    </w:p>
-    <w:p>
-      <w:pPr>
-        <w:rPr>
-          <w:b/>
-          <w:sz w:val="28"/>
-          <w:szCs w:val="28"/>
-        </w:rPr>
-      </w:pPr>
-      <w:r>
-        <w:rPr>
+          <w:rFonts w:ascii="Times New Roman" w:hAnsi="Times New Roman" w:cs="Times New Roman"/>
+          <w:b/>
+          <w:sz w:val="28"/>
+          <w:szCs w:val="28"/>
+        </w:rPr>
+      </w:pPr>
+    </w:p>
+    <w:p>
+      <w:pPr>
+        <w:rPr>
+          <w:rFonts w:ascii="Times New Roman" w:hAnsi="Times New Roman" w:cs="Times New Roman"/>
+          <w:b/>
+          <w:sz w:val="28"/>
+          <w:szCs w:val="28"/>
+        </w:rPr>
+      </w:pPr>
+      <w:r>
+        <w:rPr>
+          <w:rFonts w:ascii="Times New Roman" w:hAnsi="Times New Roman" w:cs="Times New Roman"/>
           <w:b/>
           <w:sz w:val="28"/>
           <w:szCs w:val="28"/>
@@ -1599,13 +2049,15 @@
       <w:pPr>
         <w:pStyle w:val="PargrafodaLista"/>
         <w:rPr>
-          <w:b/>
-          <w:sz w:val="28"/>
-          <w:szCs w:val="28"/>
-        </w:rPr>
-      </w:pPr>
-      <w:r>
-        <w:rPr>
+          <w:rFonts w:ascii="Times New Roman" w:hAnsi="Times New Roman" w:cs="Times New Roman"/>
+          <w:b/>
+          <w:sz w:val="28"/>
+          <w:szCs w:val="28"/>
+        </w:rPr>
+      </w:pPr>
+      <w:r>
+        <w:rPr>
+          <w:rFonts w:ascii="Times New Roman" w:hAnsi="Times New Roman" w:cs="Times New Roman"/>
           <w:b/>
           <w:sz w:val="28"/>
           <w:szCs w:val="28"/>
@@ -1618,30 +2070,32 @@
         <w:pStyle w:val="PargrafodaLista"/>
         <w:ind w:left="1416"/>
         <w:rPr>
-          <w:i/>
-          <w:sz w:val="28"/>
-          <w:szCs w:val="28"/>
-        </w:rPr>
-      </w:pPr>
-      <w:r>
-        <w:rPr>
-          <w:b/>
-          <w:i/>
-          <w:sz w:val="28"/>
-          <w:szCs w:val="28"/>
-        </w:rPr>
-        <w:t>Nome do cliente</w:t>
-      </w:r>
-    </w:p>
-    <w:p>
-      <w:pPr>
-        <w:rPr>
-          <w:sz w:val="28"/>
-          <w:szCs w:val="28"/>
-        </w:rPr>
-      </w:pPr>
-      <w:r>
-        <w:rPr>
+          <w:rFonts w:ascii="Times New Roman" w:hAnsi="Times New Roman" w:cs="Times New Roman"/>
+          <w:sz w:val="28"/>
+          <w:szCs w:val="28"/>
+        </w:rPr>
+      </w:pPr>
+      <w:r>
+        <w:rPr>
+          <w:rFonts w:ascii="Times New Roman" w:hAnsi="Times New Roman" w:cs="Times New Roman"/>
+          <w:b/>
+          <w:sz w:val="28"/>
+          <w:szCs w:val="28"/>
+        </w:rPr>
+        <w:t>Oficina do Movimento</w:t>
+      </w:r>
+    </w:p>
+    <w:p>
+      <w:pPr>
+        <w:rPr>
+          <w:rFonts w:ascii="Times New Roman" w:hAnsi="Times New Roman" w:cs="Times New Roman"/>
+          <w:sz w:val="28"/>
+          <w:szCs w:val="28"/>
+        </w:rPr>
+      </w:pPr>
+      <w:r>
+        <w:rPr>
+          <w:rFonts w:ascii="Times New Roman" w:hAnsi="Times New Roman" w:cs="Times New Roman"/>
           <w:sz w:val="28"/>
           <w:szCs w:val="28"/>
         </w:rPr>
@@ -1649,6 +2103,7 @@
       </w:r>
       <w:r>
         <w:rPr>
+          <w:rFonts w:ascii="Times New Roman" w:hAnsi="Times New Roman" w:cs="Times New Roman"/>
           <w:sz w:val="28"/>
           <w:szCs w:val="28"/>
         </w:rPr>
@@ -1656,6 +2111,7 @@
       </w:r>
       <w:r>
         <w:rPr>
+          <w:rFonts w:ascii="Times New Roman" w:hAnsi="Times New Roman" w:cs="Times New Roman"/>
           <w:b/>
           <w:sz w:val="28"/>
           <w:szCs w:val="28"/>
@@ -1664,6 +2120,7 @@
       </w:r>
       <w:r>
         <w:rPr>
+          <w:rFonts w:ascii="Times New Roman" w:hAnsi="Times New Roman" w:cs="Times New Roman"/>
           <w:sz w:val="28"/>
           <w:szCs w:val="28"/>
         </w:rPr>
@@ -1671,6 +2128,7 @@
       </w:r>
       <w:r>
         <w:rPr>
+          <w:rFonts w:ascii="Times New Roman" w:hAnsi="Times New Roman" w:cs="Times New Roman"/>
           <w:b/>
           <w:sz w:val="28"/>
           <w:szCs w:val="28"/>
@@ -1682,12 +2140,14 @@
       <w:pPr>
         <w:pStyle w:val="PargrafodaLista"/>
         <w:rPr>
+          <w:rFonts w:ascii="Times New Roman" w:hAnsi="Times New Roman" w:cs="Times New Roman"/>
           <w:sz w:val="24"/>
           <w:szCs w:val="24"/>
         </w:rPr>
       </w:pPr>
       <w:r>
         <w:rPr>
+          <w:rFonts w:ascii="Times New Roman" w:hAnsi="Times New Roman" w:cs="Times New Roman"/>
           <w:sz w:val="28"/>
           <w:szCs w:val="28"/>
         </w:rPr>
@@ -1695,6 +2155,7 @@
       </w:r>
       <w:r>
         <w:rPr>
+          <w:rFonts w:ascii="Times New Roman" w:hAnsi="Times New Roman" w:cs="Times New Roman"/>
           <w:sz w:val="28"/>
           <w:szCs w:val="28"/>
         </w:rPr>
@@ -1702,52 +2163,105 @@
       </w:r>
       <w:r>
         <w:rPr>
+          <w:rFonts w:ascii="Times New Roman" w:hAnsi="Times New Roman" w:cs="Times New Roman"/>
           <w:sz w:val="24"/>
           <w:szCs w:val="24"/>
         </w:rPr>
-        <w:t>O Projeto consiste na criação de um software na linguagem JAVA para cadastro, manutenção e controle dos clientes de uma academia de pilates. Como base para elaboração da aplicação temos algumas tabelas de cadastro e controle que são utilizadas atualmente pelo próprio cliente.</w:t>
-      </w:r>
-      <w:r>
-        <w:rPr>
+        <w:t xml:space="preserve">O Projeto consiste na criação de um software na linguagem JAVA para cadastro, manutenção e controle dos clientes de uma academia de </w:t>
+      </w:r>
+      <w:proofErr w:type="spellStart"/>
+      <w:r>
+        <w:rPr>
+          <w:rFonts w:ascii="Times New Roman" w:hAnsi="Times New Roman" w:cs="Times New Roman"/>
           <w:sz w:val="24"/>
           <w:szCs w:val="24"/>
         </w:rPr>
+        <w:t>pilates</w:t>
+      </w:r>
+      <w:proofErr w:type="spellEnd"/>
+      <w:r>
+        <w:rPr>
+          <w:rFonts w:ascii="Times New Roman" w:hAnsi="Times New Roman" w:cs="Times New Roman"/>
+          <w:sz w:val="24"/>
+          <w:szCs w:val="24"/>
+        </w:rPr>
+        <w:t>. Como base para elaboração da aplicação temos algumas tabelas de cadastro e controle que são utilizadas atualmente pelo próprio cliente.</w:t>
+      </w:r>
+      <w:r>
+        <w:rPr>
+          <w:rFonts w:ascii="Times New Roman" w:hAnsi="Times New Roman" w:cs="Times New Roman"/>
+          <w:sz w:val="24"/>
+          <w:szCs w:val="24"/>
+        </w:rPr>
         <w:t xml:space="preserve"> </w:t>
       </w:r>
     </w:p>
     <w:p>
       <w:pPr>
         <w:rPr>
-          <w:sz w:val="28"/>
-          <w:szCs w:val="28"/>
-        </w:rPr>
-      </w:pPr>
-      <w:r>
-        <w:rPr>
-          <w:b/>
-          <w:sz w:val="28"/>
-          <w:szCs w:val="28"/>
-        </w:rPr>
-        <w:t>3. PLANO DE ITERAÇÃO</w:t>
-      </w:r>
-      <w:r>
-        <w:rPr>
-          <w:sz w:val="28"/>
-          <w:szCs w:val="28"/>
-        </w:rPr>
-        <w:t xml:space="preserve">     </w:t>
-      </w:r>
-    </w:p>
-    <w:p>
-      <w:pPr>
-        <w:rPr>
-          <w:b/>
-          <w:sz w:val="28"/>
-          <w:szCs w:val="28"/>
-        </w:rPr>
-      </w:pPr>
-      <w:r>
-        <w:rPr>
+          <w:rFonts w:ascii="Times New Roman" w:hAnsi="Times New Roman" w:cs="Times New Roman"/>
+          <w:sz w:val="28"/>
+          <w:szCs w:val="28"/>
+        </w:rPr>
+      </w:pPr>
+      <w:r>
+        <w:rPr>
+          <w:rFonts w:ascii="Times New Roman" w:hAnsi="Times New Roman" w:cs="Times New Roman"/>
+          <w:sz w:val="28"/>
+          <w:szCs w:val="28"/>
+        </w:rPr>
+        <w:t xml:space="preserve">    </w:t>
+      </w:r>
+    </w:p>
+    <w:p>
+      <w:pPr>
+        <w:ind w:firstLine="708"/>
+        <w:rPr>
+          <w:rFonts w:ascii="Times New Roman" w:hAnsi="Times New Roman" w:cs="Times New Roman"/>
+          <w:b/>
+          <w:sz w:val="28"/>
+          <w:szCs w:val="28"/>
+        </w:rPr>
+      </w:pPr>
+      <w:r>
+        <w:rPr>
+          <w:rFonts w:ascii="Times New Roman" w:hAnsi="Times New Roman" w:cs="Times New Roman"/>
+          <w:sz w:val="28"/>
+          <w:szCs w:val="28"/>
+        </w:rPr>
+        <w:t xml:space="preserve"> </w:t>
+      </w:r>
+      <w:r>
+        <w:rPr>
+          <w:rFonts w:ascii="Times New Roman" w:hAnsi="Times New Roman" w:cs="Times New Roman"/>
+          <w:b/>
+          <w:sz w:val="28"/>
+          <w:szCs w:val="28"/>
+        </w:rPr>
+        <w:t>2</w:t>
+      </w:r>
+      <w:r>
+        <w:rPr>
+          <w:rFonts w:ascii="Times New Roman" w:hAnsi="Times New Roman" w:cs="Times New Roman"/>
+          <w:b/>
+          <w:sz w:val="28"/>
+          <w:szCs w:val="28"/>
+        </w:rPr>
+        <w:t>.3 OBJETIVOS DO PROJETO</w:t>
+      </w:r>
+    </w:p>
+    <w:p>
+      <w:pPr>
+        <w:rPr>
+          <w:rFonts w:ascii="Times New Roman" w:hAnsi="Times New Roman" w:cs="Times New Roman"/>
+          <w:sz w:val="28"/>
+          <w:szCs w:val="28"/>
+        </w:rPr>
+      </w:pPr>
+      <w:r>
+        <w:rPr>
+          <w:rFonts w:ascii="Times New Roman" w:hAnsi="Times New Roman" w:cs="Times New Roman"/>
+          <w:b/>
           <w:sz w:val="28"/>
           <w:szCs w:val="28"/>
         </w:rPr>
@@ -1755,88 +2269,119 @@
       </w:r>
       <w:r>
         <w:rPr>
-          <w:b/>
-          <w:sz w:val="28"/>
-          <w:szCs w:val="28"/>
-        </w:rPr>
-        <w:t>3.1</w:t>
-      </w:r>
-      <w:r>
-        <w:rPr>
-          <w:b/>
-          <w:sz w:val="28"/>
-          <w:szCs w:val="28"/>
-        </w:rPr>
-        <w:t xml:space="preserve"> Datas</w:t>
-      </w:r>
-    </w:p>
-    <w:p>
-      <w:pPr>
-        <w:rPr>
-          <w:sz w:val="28"/>
-          <w:szCs w:val="28"/>
-        </w:rPr>
-      </w:pPr>
-      <w:r>
-        <w:rPr>
-          <w:sz w:val="28"/>
-          <w:szCs w:val="28"/>
-        </w:rPr>
-        <w:t xml:space="preserve">    </w:t>
-      </w:r>
-    </w:p>
-    <w:p>
-      <w:pPr>
-        <w:ind w:firstLine="708"/>
-        <w:rPr>
-          <w:b/>
-          <w:sz w:val="28"/>
-          <w:szCs w:val="28"/>
-        </w:rPr>
-      </w:pPr>
-      <w:r>
-        <w:rPr>
+          <w:rFonts w:ascii="Times New Roman" w:hAnsi="Times New Roman" w:cs="Times New Roman"/>
+          <w:b/>
+          <w:sz w:val="28"/>
+          <w:szCs w:val="28"/>
+        </w:rPr>
+        <w:tab/>
+      </w:r>
+      <w:r>
+        <w:rPr>
+          <w:rFonts w:ascii="Times New Roman" w:hAnsi="Times New Roman" w:cs="Times New Roman"/>
+          <w:sz w:val="28"/>
+          <w:szCs w:val="28"/>
+        </w:rPr>
+        <w:t>Automatização de cadastros:</w:t>
+      </w:r>
+    </w:p>
+    <w:p>
+      <w:pPr>
+        <w:jc w:val="both"/>
+        <w:rPr>
+          <w:rFonts w:ascii="Times New Roman" w:hAnsi="Times New Roman" w:cs="Times New Roman"/>
+          <w:sz w:val="28"/>
+          <w:szCs w:val="28"/>
+        </w:rPr>
+      </w:pPr>
+      <w:r>
+        <w:rPr>
+          <w:rFonts w:ascii="Times New Roman" w:hAnsi="Times New Roman" w:cs="Times New Roman"/>
           <w:sz w:val="28"/>
           <w:szCs w:val="28"/>
         </w:rPr>
         <w:lastRenderedPageBreak/>
+        <w:tab/>
+      </w:r>
+      <w:r>
+        <w:rPr>
+          <w:rFonts w:ascii="Times New Roman" w:hAnsi="Times New Roman" w:cs="Times New Roman"/>
+          <w:sz w:val="28"/>
+          <w:szCs w:val="28"/>
+        </w:rPr>
+        <w:t>O cliente</w:t>
+      </w:r>
+      <w:r>
+        <w:rPr>
+          <w:rFonts w:ascii="Times New Roman" w:hAnsi="Times New Roman" w:cs="Times New Roman"/>
+          <w:sz w:val="28"/>
+          <w:szCs w:val="28"/>
+        </w:rPr>
         <w:t xml:space="preserve"> </w:t>
       </w:r>
       <w:r>
         <w:rPr>
-          <w:b/>
-          <w:sz w:val="28"/>
-          <w:szCs w:val="28"/>
-        </w:rPr>
-        <w:t>3</w:t>
-      </w:r>
-      <w:r>
-        <w:rPr>
-          <w:b/>
-          <w:sz w:val="28"/>
-          <w:szCs w:val="28"/>
-        </w:rPr>
-        <w:t>.3</w:t>
-      </w:r>
-      <w:r>
-        <w:rPr>
-          <w:b/>
-          <w:sz w:val="28"/>
-          <w:szCs w:val="28"/>
-        </w:rPr>
-        <w:t xml:space="preserve"> OBJETIVOS DO PROJETO</w:t>
-      </w:r>
-    </w:p>
-    <w:p>
-      <w:pPr>
-        <w:rPr>
-          <w:sz w:val="28"/>
-          <w:szCs w:val="28"/>
-        </w:rPr>
-      </w:pPr>
-      <w:r>
-        <w:rPr>
-          <w:b/>
+          <w:rFonts w:ascii="Times New Roman" w:hAnsi="Times New Roman" w:cs="Times New Roman"/>
+          <w:sz w:val="28"/>
+          <w:szCs w:val="28"/>
+        </w:rPr>
+        <w:t>(usuário)</w:t>
+      </w:r>
+      <w:r>
+        <w:rPr>
+          <w:rFonts w:ascii="Times New Roman" w:hAnsi="Times New Roman" w:cs="Times New Roman"/>
+          <w:sz w:val="28"/>
+          <w:szCs w:val="28"/>
+        </w:rPr>
+        <w:t xml:space="preserve"> utiliza tabelas para realizar todo e qualquer cadastro de seus clientes na academia. O</w:t>
+      </w:r>
+      <w:r>
+        <w:rPr>
+          <w:rFonts w:ascii="Times New Roman" w:hAnsi="Times New Roman" w:cs="Times New Roman"/>
+          <w:sz w:val="28"/>
+          <w:szCs w:val="28"/>
+        </w:rPr>
+        <w:t xml:space="preserve"> software </w:t>
+      </w:r>
+      <w:r>
+        <w:rPr>
+          <w:rFonts w:ascii="Times New Roman" w:hAnsi="Times New Roman" w:cs="Times New Roman"/>
+          <w:sz w:val="28"/>
+          <w:szCs w:val="28"/>
+        </w:rPr>
+        <w:t>deve cadastrar tod</w:t>
+      </w:r>
+      <w:r>
+        <w:rPr>
+          <w:rFonts w:ascii="Times New Roman" w:hAnsi="Times New Roman" w:cs="Times New Roman"/>
+          <w:sz w:val="28"/>
+          <w:szCs w:val="28"/>
+        </w:rPr>
+        <w:t>os os dados de cada um de seus clientes e armazena-los.</w:t>
+      </w:r>
+    </w:p>
+    <w:p>
+      <w:pPr>
+        <w:jc w:val="both"/>
+        <w:rPr>
+          <w:rFonts w:ascii="Times New Roman" w:hAnsi="Times New Roman" w:cs="Times New Roman"/>
+          <w:sz w:val="28"/>
+          <w:szCs w:val="28"/>
+        </w:rPr>
+      </w:pPr>
+    </w:p>
+    <w:p>
+      <w:pPr>
+        <w:jc w:val="both"/>
+        <w:rPr>
+          <w:rFonts w:ascii="Times New Roman" w:hAnsi="Times New Roman" w:cs="Times New Roman"/>
+          <w:sz w:val="28"/>
+          <w:szCs w:val="28"/>
+        </w:rPr>
+      </w:pPr>
+      <w:r>
+        <w:rPr>
+          <w:rFonts w:ascii="Times New Roman" w:hAnsi="Times New Roman" w:cs="Times New Roman"/>
           <w:sz w:val="28"/>
           <w:szCs w:val="28"/>
         </w:rPr>
@@ -1844,108 +2389,7 @@
       </w:r>
       <w:r>
         <w:rPr>
-          <w:b/>
-          <w:sz w:val="28"/>
-          <w:szCs w:val="28"/>
-        </w:rPr>
-        <w:tab/>
-      </w:r>
-      <w:r>
-        <w:rPr>
-          <w:sz w:val="28"/>
-          <w:szCs w:val="28"/>
-        </w:rPr>
-        <w:t>Automatização de cadastros:</w:t>
-      </w:r>
-    </w:p>
-    <w:p>
-      <w:pPr>
-        <w:rPr>
-          <w:sz w:val="28"/>
-          <w:szCs w:val="28"/>
-        </w:rPr>
-      </w:pPr>
-      <w:r>
-        <w:rPr>
-          <w:sz w:val="28"/>
-          <w:szCs w:val="28"/>
-        </w:rPr>
-        <w:tab/>
-      </w:r>
-      <w:r>
-        <w:rPr>
-          <w:sz w:val="28"/>
-          <w:szCs w:val="28"/>
-        </w:rPr>
-        <w:t>O cliente</w:t>
-      </w:r>
-      <w:r>
-        <w:rPr>
-          <w:sz w:val="28"/>
-          <w:szCs w:val="28"/>
-        </w:rPr>
-        <w:t xml:space="preserve"> </w:t>
-      </w:r>
-      <w:r>
-        <w:rPr>
-          <w:sz w:val="28"/>
-          <w:szCs w:val="28"/>
-        </w:rPr>
-        <w:t>(usuário)</w:t>
-      </w:r>
-      <w:r>
-        <w:rPr>
-          <w:sz w:val="28"/>
-          <w:szCs w:val="28"/>
-        </w:rPr>
-        <w:t xml:space="preserve"> utiliza tabelas para realizar todo e qualquer cadastro de seus clientes na academia. O</w:t>
-      </w:r>
-      <w:r>
-        <w:rPr>
-          <w:sz w:val="28"/>
-          <w:szCs w:val="28"/>
-        </w:rPr>
-        <w:t xml:space="preserve"> software </w:t>
-      </w:r>
-      <w:r>
-        <w:rPr>
-          <w:sz w:val="28"/>
-          <w:szCs w:val="28"/>
-        </w:rPr>
-        <w:t>deve cadastrar tod</w:t>
-      </w:r>
-      <w:r>
-        <w:rPr>
-          <w:sz w:val="28"/>
-          <w:szCs w:val="28"/>
-        </w:rPr>
-        <w:t>os os dados de cada um de seus clientes e armazena-los.</w:t>
-      </w:r>
-    </w:p>
-    <w:p>
-      <w:pPr>
-        <w:rPr>
-          <w:sz w:val="28"/>
-          <w:szCs w:val="28"/>
-        </w:rPr>
-      </w:pPr>
-    </w:p>
-    <w:p>
-      <w:pPr>
-        <w:rPr>
-          <w:sz w:val="28"/>
-          <w:szCs w:val="28"/>
-        </w:rPr>
-      </w:pPr>
-      <w:r>
-        <w:rPr>
-          <w:sz w:val="28"/>
-          <w:szCs w:val="28"/>
-        </w:rPr>
-        <w:tab/>
-      </w:r>
-      <w:r>
-        <w:rPr>
+          <w:rFonts w:ascii="Times New Roman" w:hAnsi="Times New Roman" w:cs="Times New Roman"/>
           <w:sz w:val="28"/>
           <w:szCs w:val="28"/>
         </w:rPr>
@@ -1953,6 +2397,7 @@
       </w:r>
       <w:r>
         <w:rPr>
+          <w:rFonts w:ascii="Times New Roman" w:hAnsi="Times New Roman" w:cs="Times New Roman"/>
           <w:sz w:val="28"/>
           <w:szCs w:val="28"/>
         </w:rPr>
@@ -1961,13 +2406,16 @@
     </w:p>
     <w:p>
       <w:pPr>
-        <w:rPr>
-          <w:sz w:val="28"/>
-          <w:szCs w:val="28"/>
-        </w:rPr>
-      </w:pPr>
-      <w:r>
-        <w:rPr>
+        <w:jc w:val="both"/>
+        <w:rPr>
+          <w:rFonts w:ascii="Times New Roman" w:hAnsi="Times New Roman" w:cs="Times New Roman"/>
+          <w:sz w:val="28"/>
+          <w:szCs w:val="28"/>
+        </w:rPr>
+      </w:pPr>
+      <w:r>
+        <w:rPr>
+          <w:rFonts w:ascii="Times New Roman" w:hAnsi="Times New Roman" w:cs="Times New Roman"/>
           <w:sz w:val="28"/>
           <w:szCs w:val="28"/>
         </w:rPr>
@@ -1976,6 +2424,7 @@
       </w:r>
       <w:r>
         <w:rPr>
+          <w:rFonts w:ascii="Times New Roman" w:hAnsi="Times New Roman" w:cs="Times New Roman"/>
           <w:sz w:val="28"/>
           <w:szCs w:val="28"/>
         </w:rPr>
@@ -1983,6 +2432,7 @@
       </w:r>
       <w:r>
         <w:rPr>
+          <w:rFonts w:ascii="Times New Roman" w:hAnsi="Times New Roman" w:cs="Times New Roman"/>
           <w:sz w:val="28"/>
           <w:szCs w:val="28"/>
         </w:rPr>
@@ -1990,6 +2440,7 @@
       </w:r>
       <w:r>
         <w:rPr>
+          <w:rFonts w:ascii="Times New Roman" w:hAnsi="Times New Roman" w:cs="Times New Roman"/>
           <w:sz w:val="28"/>
           <w:szCs w:val="28"/>
         </w:rPr>
@@ -1997,6 +2448,7 @@
       </w:r>
       <w:r>
         <w:rPr>
+          <w:rFonts w:ascii="Times New Roman" w:hAnsi="Times New Roman" w:cs="Times New Roman"/>
           <w:sz w:val="28"/>
           <w:szCs w:val="28"/>
         </w:rPr>
@@ -2005,21 +2457,26 @@
     </w:p>
     <w:p>
       <w:pPr>
-        <w:rPr>
-          <w:sz w:val="28"/>
-          <w:szCs w:val="28"/>
-        </w:rPr>
-      </w:pPr>
-    </w:p>
-    <w:p>
-      <w:pPr>
-        <w:rPr>
-          <w:sz w:val="28"/>
-          <w:szCs w:val="28"/>
-        </w:rPr>
-      </w:pPr>
-      <w:r>
-        <w:rPr>
+        <w:jc w:val="both"/>
+        <w:rPr>
+          <w:rFonts w:ascii="Times New Roman" w:hAnsi="Times New Roman" w:cs="Times New Roman"/>
+          <w:sz w:val="28"/>
+          <w:szCs w:val="28"/>
+        </w:rPr>
+      </w:pPr>
+    </w:p>
+    <w:p>
+      <w:pPr>
+        <w:jc w:val="both"/>
+        <w:rPr>
+          <w:rFonts w:ascii="Times New Roman" w:hAnsi="Times New Roman" w:cs="Times New Roman"/>
+          <w:sz w:val="28"/>
+          <w:szCs w:val="28"/>
+        </w:rPr>
+      </w:pPr>
+      <w:r>
+        <w:rPr>
+          <w:rFonts w:ascii="Times New Roman" w:hAnsi="Times New Roman" w:cs="Times New Roman"/>
           <w:sz w:val="28"/>
           <w:szCs w:val="28"/>
         </w:rPr>
@@ -2028,13 +2485,16 @@
     </w:p>
     <w:p>
       <w:pPr>
-        <w:rPr>
-          <w:sz w:val="28"/>
-          <w:szCs w:val="28"/>
-        </w:rPr>
-      </w:pPr>
-      <w:r>
-        <w:rPr>
+        <w:jc w:val="both"/>
+        <w:rPr>
+          <w:rFonts w:ascii="Times New Roman" w:hAnsi="Times New Roman" w:cs="Times New Roman"/>
+          <w:sz w:val="28"/>
+          <w:szCs w:val="28"/>
+        </w:rPr>
+      </w:pPr>
+      <w:r>
+        <w:rPr>
+          <w:rFonts w:ascii="Times New Roman" w:hAnsi="Times New Roman" w:cs="Times New Roman"/>
           <w:sz w:val="28"/>
           <w:szCs w:val="28"/>
         </w:rPr>
@@ -2043,6 +2503,7 @@
       </w:r>
       <w:r>
         <w:rPr>
+          <w:rFonts w:ascii="Times New Roman" w:hAnsi="Times New Roman" w:cs="Times New Roman"/>
           <w:sz w:val="28"/>
           <w:szCs w:val="28"/>
         </w:rPr>
@@ -2051,21 +2512,26 @@
     </w:p>
     <w:p>
       <w:pPr>
-        <w:rPr>
-          <w:sz w:val="28"/>
-          <w:szCs w:val="28"/>
-        </w:rPr>
-      </w:pPr>
-    </w:p>
-    <w:p>
-      <w:pPr>
-        <w:rPr>
-          <w:sz w:val="28"/>
-          <w:szCs w:val="28"/>
-        </w:rPr>
-      </w:pPr>
-      <w:r>
-        <w:rPr>
+        <w:jc w:val="both"/>
+        <w:rPr>
+          <w:rFonts w:ascii="Times New Roman" w:hAnsi="Times New Roman" w:cs="Times New Roman"/>
+          <w:sz w:val="28"/>
+          <w:szCs w:val="28"/>
+        </w:rPr>
+      </w:pPr>
+    </w:p>
+    <w:p>
+      <w:pPr>
+        <w:jc w:val="both"/>
+        <w:rPr>
+          <w:rFonts w:ascii="Times New Roman" w:hAnsi="Times New Roman" w:cs="Times New Roman"/>
+          <w:sz w:val="28"/>
+          <w:szCs w:val="28"/>
+        </w:rPr>
+      </w:pPr>
+      <w:r>
+        <w:rPr>
+          <w:rFonts w:ascii="Times New Roman" w:hAnsi="Times New Roman" w:cs="Times New Roman"/>
           <w:sz w:val="28"/>
           <w:szCs w:val="28"/>
         </w:rPr>
@@ -2074,13 +2540,16 @@
     </w:p>
     <w:p>
       <w:pPr>
-        <w:rPr>
-          <w:sz w:val="28"/>
-          <w:szCs w:val="28"/>
-        </w:rPr>
-      </w:pPr>
-      <w:r>
-        <w:rPr>
+        <w:jc w:val="both"/>
+        <w:rPr>
+          <w:rFonts w:ascii="Times New Roman" w:hAnsi="Times New Roman" w:cs="Times New Roman"/>
+          <w:sz w:val="28"/>
+          <w:szCs w:val="28"/>
+        </w:rPr>
+      </w:pPr>
+      <w:r>
+        <w:rPr>
+          <w:rFonts w:ascii="Times New Roman" w:hAnsi="Times New Roman" w:cs="Times New Roman"/>
           <w:sz w:val="28"/>
           <w:szCs w:val="28"/>
         </w:rPr>
@@ -2089,6 +2558,7 @@
       </w:r>
       <w:r>
         <w:rPr>
+          <w:rFonts w:ascii="Times New Roman" w:hAnsi="Times New Roman" w:cs="Times New Roman"/>
           <w:sz w:val="28"/>
           <w:szCs w:val="28"/>
         </w:rPr>
@@ -2098,6 +2568,7 @@
     <w:p>
       <w:pPr>
         <w:rPr>
+          <w:rFonts w:ascii="Times New Roman" w:hAnsi="Times New Roman" w:cs="Times New Roman"/>
           <w:sz w:val="28"/>
           <w:szCs w:val="28"/>
         </w:rPr>
@@ -2107,14 +2578,863 @@
       <w:pPr>
         <w:pStyle w:val="PargrafodaLista"/>
         <w:rPr>
-          <w:sz w:val="28"/>
-          <w:szCs w:val="28"/>
-        </w:rPr>
-      </w:pPr>
-    </w:p>
-    <w:p>
-      <w:pPr>
-        <w:rPr>
+          <w:rFonts w:ascii="Times New Roman" w:hAnsi="Times New Roman" w:cs="Times New Roman"/>
+          <w:sz w:val="28"/>
+          <w:szCs w:val="28"/>
+        </w:rPr>
+      </w:pPr>
+    </w:p>
+    <w:p>
+      <w:pPr>
+        <w:pStyle w:val="PargrafodaLista"/>
+        <w:numPr>
+          <w:ilvl w:val="0"/>
+          <w:numId w:val="2"/>
+        </w:numPr>
+        <w:rPr>
+          <w:rFonts w:ascii="Times New Roman" w:hAnsi="Times New Roman" w:cs="Times New Roman"/>
+          <w:b/>
+          <w:sz w:val="28"/>
+          <w:szCs w:val="28"/>
+        </w:rPr>
+      </w:pPr>
+      <w:r>
+        <w:rPr>
+          <w:rFonts w:ascii="Times New Roman" w:hAnsi="Times New Roman" w:cs="Times New Roman"/>
+          <w:b/>
+          <w:sz w:val="28"/>
+          <w:szCs w:val="28"/>
+        </w:rPr>
+        <w:t xml:space="preserve"> RESTRIÇÕES DO PROJETO</w:t>
+      </w:r>
+    </w:p>
+    <w:p>
+      <w:pPr>
+        <w:pStyle w:val="PargrafodaLista"/>
+        <w:ind w:left="1416"/>
+        <w:rPr>
+          <w:rFonts w:ascii="Times New Roman" w:hAnsi="Times New Roman" w:cs="Times New Roman"/>
+          <w:b/>
+          <w:sz w:val="28"/>
+          <w:szCs w:val="28"/>
+        </w:rPr>
+      </w:pPr>
+    </w:p>
+    <w:p>
+      <w:pPr>
+        <w:pStyle w:val="PargrafodaLista"/>
+        <w:numPr>
+          <w:ilvl w:val="1"/>
+          <w:numId w:val="2"/>
+        </w:numPr>
+        <w:rPr>
+          <w:rFonts w:ascii="Times New Roman" w:hAnsi="Times New Roman" w:cs="Times New Roman"/>
+          <w:b/>
+          <w:sz w:val="28"/>
+          <w:szCs w:val="28"/>
+        </w:rPr>
+      </w:pPr>
+      <w:r>
+        <w:rPr>
+          <w:rFonts w:ascii="Times New Roman" w:hAnsi="Times New Roman" w:cs="Times New Roman"/>
+          <w:b/>
+          <w:sz w:val="28"/>
+          <w:szCs w:val="28"/>
+        </w:rPr>
+        <w:t>TAREFAS E PRAZOS</w:t>
+      </w:r>
+    </w:p>
+    <w:tbl>
+      <w:tblPr>
+        <w:tblStyle w:val="Tabelacomgrelha"/>
+        <w:tblW w:w="0" w:type="auto"/>
+        <w:tblInd w:w="1140" w:type="dxa"/>
+        <w:tblLook w:val="04A0" w:firstRow="1" w:lastRow="0" w:firstColumn="1" w:lastColumn="0" w:noHBand="0" w:noVBand="1"/>
+      </w:tblPr>
+      <w:tblGrid>
+        <w:gridCol w:w="2460"/>
+        <w:gridCol w:w="2511"/>
+        <w:gridCol w:w="2383"/>
+      </w:tblGrid>
+      <w:tr>
+        <w:tc>
+          <w:tcPr>
+            <w:tcW w:w="2831" w:type="dxa"/>
+          </w:tcPr>
+          <w:p>
+            <w:pPr>
+              <w:pStyle w:val="PargrafodaLista"/>
+              <w:ind w:left="0"/>
+              <w:rPr>
+                <w:rFonts w:ascii="Times New Roman" w:hAnsi="Times New Roman" w:cs="Times New Roman"/>
+                <w:b/>
+                <w:sz w:val="28"/>
+                <w:szCs w:val="28"/>
+              </w:rPr>
+            </w:pPr>
+            <w:r>
+              <w:rPr>
+                <w:rFonts w:ascii="Times New Roman" w:hAnsi="Times New Roman" w:cs="Times New Roman"/>
+                <w:b/>
+                <w:sz w:val="28"/>
+                <w:szCs w:val="28"/>
+              </w:rPr>
+              <w:t>Datas</w:t>
+            </w:r>
+          </w:p>
+        </w:tc>
+        <w:tc>
+          <w:tcPr>
+            <w:tcW w:w="2831" w:type="dxa"/>
+          </w:tcPr>
+          <w:p>
+            <w:pPr>
+              <w:pStyle w:val="PargrafodaLista"/>
+              <w:ind w:left="0"/>
+              <w:rPr>
+                <w:rFonts w:ascii="Times New Roman" w:hAnsi="Times New Roman" w:cs="Times New Roman"/>
+                <w:b/>
+                <w:sz w:val="28"/>
+                <w:szCs w:val="28"/>
+              </w:rPr>
+            </w:pPr>
+            <w:r>
+              <w:rPr>
+                <w:rFonts w:ascii="Times New Roman" w:hAnsi="Times New Roman" w:cs="Times New Roman"/>
+                <w:b/>
+                <w:sz w:val="28"/>
+                <w:szCs w:val="28"/>
+              </w:rPr>
+              <w:t>Tarefas</w:t>
+            </w:r>
+          </w:p>
+        </w:tc>
+        <w:tc>
+          <w:tcPr>
+            <w:tcW w:w="2832" w:type="dxa"/>
+          </w:tcPr>
+          <w:p>
+            <w:pPr>
+              <w:pStyle w:val="PargrafodaLista"/>
+              <w:ind w:left="0"/>
+              <w:rPr>
+                <w:rFonts w:ascii="Times New Roman" w:hAnsi="Times New Roman" w:cs="Times New Roman"/>
+                <w:b/>
+                <w:sz w:val="28"/>
+                <w:szCs w:val="28"/>
+              </w:rPr>
+            </w:pPr>
+            <w:r>
+              <w:rPr>
+                <w:rFonts w:ascii="Times New Roman" w:hAnsi="Times New Roman" w:cs="Times New Roman"/>
+                <w:b/>
+                <w:sz w:val="28"/>
+                <w:szCs w:val="28"/>
+              </w:rPr>
+              <w:t>Iteração</w:t>
+            </w:r>
+            <w:r>
+              <w:rPr>
+                <w:rFonts w:ascii="Times New Roman" w:hAnsi="Times New Roman" w:cs="Times New Roman"/>
+                <w:b/>
+                <w:sz w:val="28"/>
+                <w:szCs w:val="28"/>
+              </w:rPr>
+              <w:t xml:space="preserve"> (IT)</w:t>
+            </w:r>
+          </w:p>
+        </w:tc>
+      </w:tr>
+      <w:tr>
+        <w:tc>
+          <w:tcPr>
+            <w:tcW w:w="2831" w:type="dxa"/>
+          </w:tcPr>
+          <w:p>
+            <w:pPr>
+              <w:pStyle w:val="PargrafodaLista"/>
+              <w:ind w:left="0"/>
+              <w:rPr>
+                <w:rFonts w:ascii="Times New Roman" w:hAnsi="Times New Roman" w:cs="Times New Roman"/>
+                <w:b/>
+                <w:sz w:val="28"/>
+                <w:szCs w:val="28"/>
+              </w:rPr>
+            </w:pPr>
+            <w:r>
+              <w:rPr>
+                <w:rFonts w:ascii="Times New Roman" w:hAnsi="Times New Roman" w:cs="Times New Roman"/>
+                <w:b/>
+                <w:sz w:val="28"/>
+                <w:szCs w:val="28"/>
+              </w:rPr>
+              <w:t>13</w:t>
+            </w:r>
+            <w:r>
+              <w:rPr>
+                <w:rFonts w:ascii="Times New Roman" w:hAnsi="Times New Roman" w:cs="Times New Roman"/>
+                <w:b/>
+                <w:sz w:val="28"/>
+                <w:szCs w:val="28"/>
+              </w:rPr>
+              <w:t>/05/2014</w:t>
+            </w:r>
+          </w:p>
+        </w:tc>
+        <w:tc>
+          <w:tcPr>
+            <w:tcW w:w="2831" w:type="dxa"/>
+          </w:tcPr>
+          <w:p>
+            <w:pPr>
+              <w:pStyle w:val="PargrafodaLista"/>
+              <w:ind w:left="0"/>
+              <w:rPr>
+                <w:rFonts w:ascii="Times New Roman" w:hAnsi="Times New Roman" w:cs="Times New Roman"/>
+                <w:sz w:val="28"/>
+                <w:szCs w:val="28"/>
+              </w:rPr>
+            </w:pPr>
+            <w:r>
+              <w:rPr>
+                <w:rFonts w:ascii="Times New Roman" w:hAnsi="Times New Roman" w:cs="Times New Roman"/>
+                <w:sz w:val="28"/>
+                <w:szCs w:val="28"/>
+              </w:rPr>
+              <w:t>1º contato com o cliente</w:t>
+            </w:r>
+          </w:p>
+        </w:tc>
+        <w:tc>
+          <w:tcPr>
+            <w:tcW w:w="2832" w:type="dxa"/>
+          </w:tcPr>
+          <w:p>
+            <w:pPr>
+              <w:pStyle w:val="PargrafodaLista"/>
+              <w:ind w:left="0"/>
+              <w:rPr>
+                <w:rFonts w:ascii="Times New Roman" w:hAnsi="Times New Roman" w:cs="Times New Roman"/>
+                <w:b/>
+                <w:sz w:val="28"/>
+                <w:szCs w:val="28"/>
+              </w:rPr>
+            </w:pPr>
+            <w:r>
+              <w:rPr>
+                <w:rFonts w:ascii="Times New Roman" w:hAnsi="Times New Roman" w:cs="Times New Roman"/>
+                <w:b/>
+                <w:sz w:val="28"/>
+                <w:szCs w:val="28"/>
+              </w:rPr>
+              <w:t>IT0</w:t>
+            </w:r>
+          </w:p>
+        </w:tc>
+      </w:tr>
+      <w:tr>
+        <w:tc>
+          <w:tcPr>
+            <w:tcW w:w="2831" w:type="dxa"/>
+          </w:tcPr>
+          <w:p>
+            <w:pPr>
+              <w:pStyle w:val="PargrafodaLista"/>
+              <w:ind w:left="0"/>
+              <w:rPr>
+                <w:rFonts w:ascii="Times New Roman" w:hAnsi="Times New Roman" w:cs="Times New Roman"/>
+                <w:b/>
+                <w:sz w:val="28"/>
+                <w:szCs w:val="28"/>
+              </w:rPr>
+            </w:pPr>
+            <w:r>
+              <w:rPr>
+                <w:rFonts w:ascii="Times New Roman" w:hAnsi="Times New Roman" w:cs="Times New Roman"/>
+                <w:b/>
+                <w:sz w:val="28"/>
+                <w:szCs w:val="28"/>
+              </w:rPr>
+              <w:t>14</w:t>
+            </w:r>
+            <w:r>
+              <w:rPr>
+                <w:rFonts w:ascii="Times New Roman" w:hAnsi="Times New Roman" w:cs="Times New Roman"/>
+                <w:b/>
+                <w:sz w:val="28"/>
+                <w:szCs w:val="28"/>
+              </w:rPr>
+              <w:t>/05/2014</w:t>
+            </w:r>
+          </w:p>
+        </w:tc>
+        <w:tc>
+          <w:tcPr>
+            <w:tcW w:w="2831" w:type="dxa"/>
+          </w:tcPr>
+          <w:p>
+            <w:pPr>
+              <w:pStyle w:val="PargrafodaLista"/>
+              <w:ind w:left="0"/>
+              <w:rPr>
+                <w:rFonts w:ascii="Times New Roman" w:hAnsi="Times New Roman" w:cs="Times New Roman"/>
+                <w:sz w:val="28"/>
+                <w:szCs w:val="28"/>
+              </w:rPr>
+            </w:pPr>
+            <w:r>
+              <w:rPr>
+                <w:rFonts w:ascii="Times New Roman" w:hAnsi="Times New Roman" w:cs="Times New Roman"/>
+                <w:sz w:val="28"/>
+                <w:szCs w:val="28"/>
+              </w:rPr>
+              <w:t>Entender a necessidade do Cliente</w:t>
+            </w:r>
+          </w:p>
+        </w:tc>
+        <w:tc>
+          <w:tcPr>
+            <w:tcW w:w="2832" w:type="dxa"/>
+          </w:tcPr>
+          <w:p>
+            <w:pPr>
+              <w:pStyle w:val="PargrafodaLista"/>
+              <w:ind w:left="0"/>
+              <w:rPr>
+                <w:rFonts w:ascii="Times New Roman" w:hAnsi="Times New Roman" w:cs="Times New Roman"/>
+                <w:b/>
+                <w:sz w:val="28"/>
+                <w:szCs w:val="28"/>
+              </w:rPr>
+            </w:pPr>
+            <w:r>
+              <w:rPr>
+                <w:rFonts w:ascii="Times New Roman" w:hAnsi="Times New Roman" w:cs="Times New Roman"/>
+                <w:b/>
+                <w:sz w:val="28"/>
+                <w:szCs w:val="28"/>
+              </w:rPr>
+              <w:t>IT1</w:t>
+            </w:r>
+          </w:p>
+        </w:tc>
+      </w:tr>
+      <w:tr>
+        <w:tc>
+          <w:tcPr>
+            <w:tcW w:w="2831" w:type="dxa"/>
+          </w:tcPr>
+          <w:p>
+            <w:pPr>
+              <w:pStyle w:val="PargrafodaLista"/>
+              <w:ind w:left="0"/>
+              <w:rPr>
+                <w:rFonts w:ascii="Times New Roman" w:hAnsi="Times New Roman" w:cs="Times New Roman"/>
+                <w:b/>
+                <w:sz w:val="28"/>
+                <w:szCs w:val="28"/>
+              </w:rPr>
+            </w:pPr>
+            <w:r>
+              <w:rPr>
+                <w:rFonts w:ascii="Times New Roman" w:hAnsi="Times New Roman" w:cs="Times New Roman"/>
+                <w:b/>
+                <w:sz w:val="28"/>
+                <w:szCs w:val="28"/>
+              </w:rPr>
+              <w:t>14</w:t>
+            </w:r>
+            <w:r>
+              <w:rPr>
+                <w:rFonts w:ascii="Times New Roman" w:hAnsi="Times New Roman" w:cs="Times New Roman"/>
+                <w:b/>
+                <w:sz w:val="28"/>
+                <w:szCs w:val="28"/>
+              </w:rPr>
+              <w:t>/05/2014</w:t>
+            </w:r>
+          </w:p>
+        </w:tc>
+        <w:tc>
+          <w:tcPr>
+            <w:tcW w:w="2831" w:type="dxa"/>
+          </w:tcPr>
+          <w:p>
+            <w:pPr>
+              <w:pStyle w:val="PargrafodaLista"/>
+              <w:ind w:left="0"/>
+              <w:rPr>
+                <w:rFonts w:ascii="Times New Roman" w:hAnsi="Times New Roman" w:cs="Times New Roman"/>
+                <w:sz w:val="28"/>
+                <w:szCs w:val="28"/>
+              </w:rPr>
+            </w:pPr>
+            <w:r>
+              <w:rPr>
+                <w:rFonts w:ascii="Times New Roman" w:hAnsi="Times New Roman" w:cs="Times New Roman"/>
+                <w:sz w:val="28"/>
+                <w:szCs w:val="28"/>
+              </w:rPr>
+              <w:t>Obter modelo atualmente usado pelo cliente</w:t>
+            </w:r>
+          </w:p>
+        </w:tc>
+        <w:tc>
+          <w:tcPr>
+            <w:tcW w:w="2832" w:type="dxa"/>
+          </w:tcPr>
+          <w:p>
+            <w:pPr>
+              <w:pStyle w:val="PargrafodaLista"/>
+              <w:ind w:left="0"/>
+              <w:rPr>
+                <w:rFonts w:ascii="Times New Roman" w:hAnsi="Times New Roman" w:cs="Times New Roman"/>
+                <w:b/>
+                <w:sz w:val="28"/>
+                <w:szCs w:val="28"/>
+              </w:rPr>
+            </w:pPr>
+            <w:r>
+              <w:rPr>
+                <w:rFonts w:ascii="Times New Roman" w:hAnsi="Times New Roman" w:cs="Times New Roman"/>
+                <w:b/>
+                <w:sz w:val="28"/>
+                <w:szCs w:val="28"/>
+              </w:rPr>
+              <w:t>IT2</w:t>
+            </w:r>
+          </w:p>
+        </w:tc>
+      </w:tr>
+      <w:tr>
+        <w:tc>
+          <w:tcPr>
+            <w:tcW w:w="2831" w:type="dxa"/>
+          </w:tcPr>
+          <w:p>
+            <w:pPr>
+              <w:pStyle w:val="PargrafodaLista"/>
+              <w:ind w:left="0"/>
+              <w:rPr>
+                <w:rFonts w:ascii="Times New Roman" w:hAnsi="Times New Roman" w:cs="Times New Roman"/>
+                <w:b/>
+                <w:sz w:val="28"/>
+                <w:szCs w:val="28"/>
+              </w:rPr>
+            </w:pPr>
+            <w:r>
+              <w:rPr>
+                <w:rFonts w:ascii="Times New Roman" w:hAnsi="Times New Roman" w:cs="Times New Roman"/>
+                <w:b/>
+                <w:sz w:val="28"/>
+                <w:szCs w:val="28"/>
+              </w:rPr>
+              <w:t>17</w:t>
+            </w:r>
+            <w:r>
+              <w:rPr>
+                <w:rFonts w:ascii="Times New Roman" w:hAnsi="Times New Roman" w:cs="Times New Roman"/>
+                <w:b/>
+                <w:sz w:val="28"/>
+                <w:szCs w:val="28"/>
+              </w:rPr>
+              <w:t>/05/2014</w:t>
+            </w:r>
+          </w:p>
+        </w:tc>
+        <w:tc>
+          <w:tcPr>
+            <w:tcW w:w="2831" w:type="dxa"/>
+          </w:tcPr>
+          <w:p>
+            <w:pPr>
+              <w:pStyle w:val="PargrafodaLista"/>
+              <w:ind w:left="0"/>
+              <w:rPr>
+                <w:rFonts w:ascii="Times New Roman" w:hAnsi="Times New Roman" w:cs="Times New Roman"/>
+                <w:sz w:val="28"/>
+                <w:szCs w:val="28"/>
+              </w:rPr>
+            </w:pPr>
+            <w:r>
+              <w:rPr>
+                <w:rFonts w:ascii="Times New Roman" w:hAnsi="Times New Roman" w:cs="Times New Roman"/>
+                <w:sz w:val="28"/>
+                <w:szCs w:val="28"/>
+              </w:rPr>
+              <w:t>Criar requisitos básicos para a aplicação</w:t>
+            </w:r>
+          </w:p>
+        </w:tc>
+        <w:tc>
+          <w:tcPr>
+            <w:tcW w:w="2832" w:type="dxa"/>
+          </w:tcPr>
+          <w:p>
+            <w:pPr>
+              <w:pStyle w:val="PargrafodaLista"/>
+              <w:ind w:left="0"/>
+              <w:rPr>
+                <w:rFonts w:ascii="Times New Roman" w:hAnsi="Times New Roman" w:cs="Times New Roman"/>
+                <w:b/>
+                <w:sz w:val="28"/>
+                <w:szCs w:val="28"/>
+              </w:rPr>
+            </w:pPr>
+            <w:r>
+              <w:rPr>
+                <w:rFonts w:ascii="Times New Roman" w:hAnsi="Times New Roman" w:cs="Times New Roman"/>
+                <w:b/>
+                <w:sz w:val="28"/>
+                <w:szCs w:val="28"/>
+              </w:rPr>
+              <w:t>IT3</w:t>
+            </w:r>
+          </w:p>
+        </w:tc>
+      </w:tr>
+      <w:tr>
+        <w:tc>
+          <w:tcPr>
+            <w:tcW w:w="2831" w:type="dxa"/>
+          </w:tcPr>
+          <w:p>
+            <w:pPr>
+              <w:pStyle w:val="PargrafodaLista"/>
+              <w:ind w:left="0"/>
+              <w:rPr>
+                <w:rFonts w:ascii="Times New Roman" w:hAnsi="Times New Roman" w:cs="Times New Roman"/>
+                <w:b/>
+                <w:sz w:val="28"/>
+                <w:szCs w:val="28"/>
+              </w:rPr>
+            </w:pPr>
+            <w:r>
+              <w:rPr>
+                <w:rFonts w:ascii="Times New Roman" w:hAnsi="Times New Roman" w:cs="Times New Roman"/>
+                <w:b/>
+                <w:sz w:val="28"/>
+                <w:szCs w:val="28"/>
+              </w:rPr>
+              <w:lastRenderedPageBreak/>
+              <w:t>19/05/2014</w:t>
+            </w:r>
+          </w:p>
+        </w:tc>
+        <w:tc>
+          <w:tcPr>
+            <w:tcW w:w="2831" w:type="dxa"/>
+          </w:tcPr>
+          <w:p>
+            <w:pPr>
+              <w:pStyle w:val="PargrafodaLista"/>
+              <w:ind w:left="0"/>
+              <w:rPr>
+                <w:rFonts w:ascii="Times New Roman" w:hAnsi="Times New Roman" w:cs="Times New Roman"/>
+                <w:sz w:val="28"/>
+                <w:szCs w:val="28"/>
+              </w:rPr>
+            </w:pPr>
+            <w:r>
+              <w:rPr>
+                <w:rFonts w:ascii="Times New Roman" w:hAnsi="Times New Roman" w:cs="Times New Roman"/>
+                <w:sz w:val="28"/>
+                <w:szCs w:val="28"/>
+              </w:rPr>
+              <w:t xml:space="preserve">Criar </w:t>
+            </w:r>
+            <w:r>
+              <w:rPr>
+                <w:rFonts w:ascii="Times New Roman" w:hAnsi="Times New Roman" w:cs="Times New Roman"/>
+                <w:sz w:val="28"/>
+                <w:szCs w:val="28"/>
+              </w:rPr>
+              <w:t>modelo UML da aplicação</w:t>
+            </w:r>
+          </w:p>
+        </w:tc>
+        <w:tc>
+          <w:tcPr>
+            <w:tcW w:w="2832" w:type="dxa"/>
+          </w:tcPr>
+          <w:p>
+            <w:pPr>
+              <w:pStyle w:val="PargrafodaLista"/>
+              <w:ind w:left="0"/>
+              <w:rPr>
+                <w:rFonts w:ascii="Times New Roman" w:hAnsi="Times New Roman" w:cs="Times New Roman"/>
+                <w:b/>
+                <w:sz w:val="28"/>
+                <w:szCs w:val="28"/>
+              </w:rPr>
+            </w:pPr>
+            <w:r>
+              <w:rPr>
+                <w:rFonts w:ascii="Times New Roman" w:hAnsi="Times New Roman" w:cs="Times New Roman"/>
+                <w:b/>
+                <w:sz w:val="28"/>
+                <w:szCs w:val="28"/>
+              </w:rPr>
+              <w:t>IT4</w:t>
+            </w:r>
+          </w:p>
+        </w:tc>
+      </w:tr>
+      <w:tr>
+        <w:tc>
+          <w:tcPr>
+            <w:tcW w:w="2831" w:type="dxa"/>
+          </w:tcPr>
+          <w:p>
+            <w:pPr>
+              <w:pStyle w:val="PargrafodaLista"/>
+              <w:ind w:left="0"/>
+              <w:rPr>
+                <w:rFonts w:ascii="Times New Roman" w:hAnsi="Times New Roman" w:cs="Times New Roman"/>
+                <w:b/>
+                <w:sz w:val="28"/>
+                <w:szCs w:val="28"/>
+              </w:rPr>
+            </w:pPr>
+            <w:r>
+              <w:rPr>
+                <w:rFonts w:ascii="Times New Roman" w:hAnsi="Times New Roman" w:cs="Times New Roman"/>
+                <w:b/>
+                <w:sz w:val="28"/>
+                <w:szCs w:val="28"/>
+              </w:rPr>
+              <w:t>24/05/2014</w:t>
+            </w:r>
+          </w:p>
+        </w:tc>
+        <w:tc>
+          <w:tcPr>
+            <w:tcW w:w="2831" w:type="dxa"/>
+          </w:tcPr>
+          <w:p>
+            <w:pPr>
+              <w:pStyle w:val="PargrafodaLista"/>
+              <w:ind w:left="0"/>
+              <w:rPr>
+                <w:rFonts w:ascii="Times New Roman" w:hAnsi="Times New Roman" w:cs="Times New Roman"/>
+                <w:sz w:val="28"/>
+                <w:szCs w:val="28"/>
+              </w:rPr>
+            </w:pPr>
+            <w:r>
+              <w:rPr>
+                <w:rFonts w:ascii="Times New Roman" w:hAnsi="Times New Roman" w:cs="Times New Roman"/>
+                <w:sz w:val="28"/>
+                <w:szCs w:val="28"/>
+              </w:rPr>
+              <w:t>Criar modelo do Banco de Dados</w:t>
+            </w:r>
+          </w:p>
+        </w:tc>
+        <w:tc>
+          <w:tcPr>
+            <w:tcW w:w="2832" w:type="dxa"/>
+          </w:tcPr>
+          <w:p>
+            <w:pPr>
+              <w:pStyle w:val="PargrafodaLista"/>
+              <w:ind w:left="0"/>
+              <w:rPr>
+                <w:rFonts w:ascii="Times New Roman" w:hAnsi="Times New Roman" w:cs="Times New Roman"/>
+                <w:b/>
+                <w:sz w:val="28"/>
+                <w:szCs w:val="28"/>
+              </w:rPr>
+            </w:pPr>
+            <w:r>
+              <w:rPr>
+                <w:rFonts w:ascii="Times New Roman" w:hAnsi="Times New Roman" w:cs="Times New Roman"/>
+                <w:b/>
+                <w:sz w:val="28"/>
+                <w:szCs w:val="28"/>
+              </w:rPr>
+              <w:t>IT5</w:t>
+            </w:r>
+          </w:p>
+        </w:tc>
+      </w:tr>
+      <w:tr>
+        <w:tc>
+          <w:tcPr>
+            <w:tcW w:w="2831" w:type="dxa"/>
+          </w:tcPr>
+          <w:p>
+            <w:pPr>
+              <w:pStyle w:val="PargrafodaLista"/>
+              <w:ind w:left="0"/>
+              <w:rPr>
+                <w:rFonts w:ascii="Times New Roman" w:hAnsi="Times New Roman" w:cs="Times New Roman"/>
+                <w:b/>
+                <w:sz w:val="28"/>
+                <w:szCs w:val="28"/>
+              </w:rPr>
+            </w:pPr>
+            <w:r>
+              <w:rPr>
+                <w:rFonts w:ascii="Times New Roman" w:hAnsi="Times New Roman" w:cs="Times New Roman"/>
+                <w:b/>
+                <w:sz w:val="28"/>
+                <w:szCs w:val="28"/>
+              </w:rPr>
+              <w:t>26/05/2014</w:t>
+            </w:r>
+          </w:p>
+        </w:tc>
+        <w:tc>
+          <w:tcPr>
+            <w:tcW w:w="2831" w:type="dxa"/>
+          </w:tcPr>
+          <w:p>
+            <w:pPr>
+              <w:pStyle w:val="PargrafodaLista"/>
+              <w:ind w:left="0"/>
+              <w:rPr>
+                <w:rFonts w:ascii="Times New Roman" w:hAnsi="Times New Roman" w:cs="Times New Roman"/>
+                <w:sz w:val="28"/>
+                <w:szCs w:val="28"/>
+              </w:rPr>
+            </w:pPr>
+            <w:r>
+              <w:rPr>
+                <w:rFonts w:ascii="Times New Roman" w:hAnsi="Times New Roman" w:cs="Times New Roman"/>
+                <w:sz w:val="28"/>
+                <w:szCs w:val="28"/>
+              </w:rPr>
+              <w:t>Criar Tabelas no Banco de Dados</w:t>
+            </w:r>
+          </w:p>
+        </w:tc>
+        <w:tc>
+          <w:tcPr>
+            <w:tcW w:w="2832" w:type="dxa"/>
+          </w:tcPr>
+          <w:p>
+            <w:pPr>
+              <w:pStyle w:val="PargrafodaLista"/>
+              <w:ind w:left="0"/>
+              <w:rPr>
+                <w:rFonts w:ascii="Times New Roman" w:hAnsi="Times New Roman" w:cs="Times New Roman"/>
+                <w:b/>
+                <w:sz w:val="28"/>
+                <w:szCs w:val="28"/>
+              </w:rPr>
+            </w:pPr>
+            <w:r>
+              <w:rPr>
+                <w:rFonts w:ascii="Times New Roman" w:hAnsi="Times New Roman" w:cs="Times New Roman"/>
+                <w:b/>
+                <w:sz w:val="28"/>
+                <w:szCs w:val="28"/>
+              </w:rPr>
+              <w:t>IT6</w:t>
+            </w:r>
+          </w:p>
+        </w:tc>
+      </w:tr>
+      <w:tr>
+        <w:tc>
+          <w:tcPr>
+            <w:tcW w:w="2831" w:type="dxa"/>
+          </w:tcPr>
+          <w:p>
+            <w:pPr>
+              <w:pStyle w:val="PargrafodaLista"/>
+              <w:ind w:left="0"/>
+              <w:rPr>
+                <w:rFonts w:ascii="Times New Roman" w:hAnsi="Times New Roman" w:cs="Times New Roman"/>
+                <w:b/>
+                <w:sz w:val="28"/>
+                <w:szCs w:val="28"/>
+              </w:rPr>
+            </w:pPr>
+            <w:r>
+              <w:rPr>
+                <w:rFonts w:ascii="Times New Roman" w:hAnsi="Times New Roman" w:cs="Times New Roman"/>
+                <w:b/>
+                <w:sz w:val="28"/>
+                <w:szCs w:val="28"/>
+              </w:rPr>
+              <w:t>28/05/2014</w:t>
+            </w:r>
+          </w:p>
+        </w:tc>
+        <w:tc>
+          <w:tcPr>
+            <w:tcW w:w="2831" w:type="dxa"/>
+          </w:tcPr>
+          <w:p>
+            <w:pPr>
+              <w:pStyle w:val="PargrafodaLista"/>
+              <w:ind w:left="0"/>
+              <w:rPr>
+                <w:rFonts w:ascii="Times New Roman" w:hAnsi="Times New Roman" w:cs="Times New Roman"/>
+                <w:sz w:val="28"/>
+                <w:szCs w:val="28"/>
+              </w:rPr>
+            </w:pPr>
+            <w:r>
+              <w:rPr>
+                <w:rFonts w:ascii="Times New Roman" w:hAnsi="Times New Roman" w:cs="Times New Roman"/>
+                <w:sz w:val="28"/>
+                <w:szCs w:val="28"/>
+              </w:rPr>
+              <w:t>Criar Ambiente de configuração</w:t>
+            </w:r>
+          </w:p>
+        </w:tc>
+        <w:tc>
+          <w:tcPr>
+            <w:tcW w:w="2832" w:type="dxa"/>
+          </w:tcPr>
+          <w:p>
+            <w:pPr>
+              <w:pStyle w:val="PargrafodaLista"/>
+              <w:ind w:left="0"/>
+              <w:rPr>
+                <w:rFonts w:ascii="Times New Roman" w:hAnsi="Times New Roman" w:cs="Times New Roman"/>
+                <w:b/>
+                <w:sz w:val="28"/>
+                <w:szCs w:val="28"/>
+              </w:rPr>
+            </w:pPr>
+            <w:r>
+              <w:rPr>
+                <w:rFonts w:ascii="Times New Roman" w:hAnsi="Times New Roman" w:cs="Times New Roman"/>
+                <w:b/>
+                <w:sz w:val="28"/>
+                <w:szCs w:val="28"/>
+              </w:rPr>
+              <w:t>IT7</w:t>
+            </w:r>
+            <w:bookmarkStart w:id="0" w:name="_GoBack"/>
+            <w:bookmarkEnd w:id="0"/>
+          </w:p>
+        </w:tc>
+      </w:tr>
+    </w:tbl>
+    <w:p>
+      <w:pPr>
+        <w:pStyle w:val="PargrafodaLista"/>
+        <w:ind w:left="1140"/>
+        <w:rPr>
+          <w:rFonts w:ascii="Times New Roman" w:hAnsi="Times New Roman" w:cs="Times New Roman"/>
+          <w:b/>
+          <w:sz w:val="28"/>
+          <w:szCs w:val="28"/>
+        </w:rPr>
+      </w:pPr>
+    </w:p>
+    <w:p>
+      <w:pPr>
+        <w:rPr>
+          <w:rFonts w:ascii="Times New Roman" w:hAnsi="Times New Roman" w:cs="Times New Roman"/>
+          <w:b/>
+          <w:i/>
           <w:sz w:val="28"/>
           <w:szCs w:val="28"/>
         </w:rPr>

</xml_diff>